<commit_message>
minor changes for readabilty
</commit_message>
<xml_diff>
--- a/WAVLTree documentation.docx
+++ b/WAVLTree documentation.docx
@@ -42,7 +42,7 @@
         <w:spacing w:after="100" w:afterAutospacing="1"/>
         <w:jc w:val="center"/>
         <w:rPr>
-          <w:rFonts w:cs="David" w:hint="cs"/>
+          <w:rFonts w:cs="David"/>
           <w:sz w:val="24"/>
           <w:szCs w:val="24"/>
           <w:rtl/>
@@ -63,7 +63,7 @@
         <w:spacing w:after="100" w:afterAutospacing="1"/>
         <w:jc w:val="center"/>
         <w:rPr>
-          <w:rFonts w:cs="David" w:hint="cs"/>
+          <w:rFonts w:cs="David"/>
           <w:sz w:val="24"/>
           <w:szCs w:val="24"/>
           <w:rtl/>
@@ -140,7 +140,6 @@
         </w:rPr>
         <w:t xml:space="preserve">למחלקת </w:t>
       </w:r>
-      <w:proofErr w:type="spellStart"/>
       <w:r>
         <w:rPr>
           <w:rFonts w:cs="David"/>
@@ -149,7 +148,6 @@
         </w:rPr>
         <w:t>WAVLTree</w:t>
       </w:r>
-      <w:proofErr w:type="spellEnd"/>
       <w:r>
         <w:rPr>
           <w:rFonts w:cs="David" w:hint="cs"/>
@@ -192,7 +190,6 @@
           <w:szCs w:val="24"/>
         </w:rPr>
       </w:pPr>
-      <w:proofErr w:type="gramStart"/>
       <w:r>
         <w:rPr>
           <w:rFonts w:cs="David"/>
@@ -206,7 +203,6 @@
         </w:rPr>
         <w:t>root</w:t>
       </w:r>
-      <w:proofErr w:type="gramEnd"/>
       <w:r>
         <w:rPr>
           <w:rFonts w:cs="David" w:hint="cs"/>
@@ -227,13 +223,11 @@
         <w:spacing w:after="100" w:afterAutospacing="1"/>
         <w:jc w:val="both"/>
         <w:rPr>
-          <w:rFonts w:cs="David" w:hint="cs"/>
-          <w:sz w:val="24"/>
-          <w:szCs w:val="24"/>
-        </w:rPr>
-      </w:pPr>
-      <w:proofErr w:type="spellStart"/>
-      <w:proofErr w:type="gramStart"/>
+          <w:rFonts w:cs="David"/>
+          <w:sz w:val="24"/>
+          <w:szCs w:val="24"/>
+        </w:rPr>
+      </w:pPr>
       <w:r>
         <w:rPr>
           <w:rFonts w:cs="David"/>
@@ -247,8 +241,6 @@
         </w:rPr>
         <w:t>max_node</w:t>
       </w:r>
-      <w:proofErr w:type="spellEnd"/>
-      <w:proofErr w:type="gramEnd"/>
       <w:r>
         <w:rPr>
           <w:rFonts w:cs="David" w:hint="cs"/>
@@ -269,13 +261,11 @@
         <w:spacing w:after="100" w:afterAutospacing="1"/>
         <w:jc w:val="both"/>
         <w:rPr>
-          <w:rFonts w:cs="David" w:hint="cs"/>
-          <w:sz w:val="24"/>
-          <w:szCs w:val="24"/>
-        </w:rPr>
-      </w:pPr>
-      <w:proofErr w:type="spellStart"/>
-      <w:proofErr w:type="gramStart"/>
+          <w:rFonts w:cs="David"/>
+          <w:sz w:val="24"/>
+          <w:szCs w:val="24"/>
+        </w:rPr>
+      </w:pPr>
       <w:r>
         <w:rPr>
           <w:rFonts w:cs="David"/>
@@ -289,8 +279,6 @@
         </w:rPr>
         <w:t>min_node</w:t>
       </w:r>
-      <w:proofErr w:type="spellEnd"/>
-      <w:proofErr w:type="gramEnd"/>
       <w:r>
         <w:rPr>
           <w:rFonts w:cs="David" w:hint="cs"/>
@@ -306,7 +294,7 @@
         <w:spacing w:after="100" w:afterAutospacing="1"/>
         <w:jc w:val="both"/>
         <w:rPr>
-          <w:rFonts w:cs="David" w:hint="cs"/>
+          <w:rFonts w:cs="David"/>
           <w:sz w:val="24"/>
           <w:szCs w:val="24"/>
           <w:rtl/>
@@ -744,12 +732,11 @@
         <w:spacing w:after="100" w:afterAutospacing="1"/>
         <w:jc w:val="both"/>
         <w:rPr>
-          <w:rFonts w:cs="David" w:hint="cs"/>
-          <w:sz w:val="24"/>
-          <w:szCs w:val="24"/>
-        </w:rPr>
-      </w:pPr>
-      <w:proofErr w:type="gramStart"/>
+          <w:rFonts w:cs="David"/>
+          <w:sz w:val="24"/>
+          <w:szCs w:val="24"/>
+        </w:rPr>
+      </w:pPr>
       <w:r>
         <w:rPr>
           <w:rFonts w:cs="David"/>
@@ -759,19 +746,7 @@
           <w:szCs w:val="24"/>
           <w:u w:val="single"/>
         </w:rPr>
-        <w:t>getRankDiff(</w:t>
-      </w:r>
-      <w:proofErr w:type="gramEnd"/>
-      <w:r>
-        <w:rPr>
-          <w:rFonts w:cs="David"/>
-          <w:i/>
-          <w:iCs/>
-          <w:sz w:val="24"/>
-          <w:szCs w:val="24"/>
-          <w:u w:val="single"/>
-        </w:rPr>
-        <w:t>)</w:t>
+        <w:t>getRankDiff()</w:t>
       </w:r>
       <w:r>
         <w:rPr>
@@ -805,12 +780,11 @@
         <w:spacing w:after="100" w:afterAutospacing="1"/>
         <w:jc w:val="both"/>
         <w:rPr>
-          <w:rFonts w:cs="David" w:hint="cs"/>
-          <w:sz w:val="24"/>
-          <w:szCs w:val="24"/>
-        </w:rPr>
-      </w:pPr>
-      <w:proofErr w:type="gramStart"/>
+          <w:rFonts w:cs="David"/>
+          <w:sz w:val="24"/>
+          <w:szCs w:val="24"/>
+        </w:rPr>
+      </w:pPr>
       <w:r>
         <w:rPr>
           <w:rFonts w:cs="David"/>
@@ -820,19 +794,7 @@
           <w:szCs w:val="24"/>
           <w:u w:val="single"/>
         </w:rPr>
-        <w:t>updateRank</w:t>
-      </w:r>
-      <w:proofErr w:type="gramEnd"/>
-      <w:r>
-        <w:rPr>
-          <w:rFonts w:cs="David"/>
-          <w:i/>
-          <w:iCs/>
-          <w:sz w:val="24"/>
-          <w:szCs w:val="24"/>
-          <w:u w:val="single"/>
-        </w:rPr>
-        <w:t>()</w:t>
+        <w:t>updateRank()</w:t>
       </w:r>
       <w:r>
         <w:rPr>
@@ -897,7 +859,6 @@
           <w:szCs w:val="24"/>
         </w:rPr>
       </w:pPr>
-      <w:proofErr w:type="gramStart"/>
       <w:r>
         <w:rPr>
           <w:rFonts w:cs="David"/>
@@ -907,19 +868,7 @@
           <w:szCs w:val="24"/>
           <w:u w:val="single"/>
         </w:rPr>
-        <w:t>isValidRankDiff(</w:t>
-      </w:r>
-      <w:proofErr w:type="gramEnd"/>
-      <w:r>
-        <w:rPr>
-          <w:rFonts w:cs="David"/>
-          <w:i/>
-          <w:iCs/>
-          <w:sz w:val="24"/>
-          <w:szCs w:val="24"/>
-          <w:u w:val="single"/>
-        </w:rPr>
-        <w:t>)</w:t>
+        <w:t>isValidRankDiff()</w:t>
       </w:r>
       <w:r>
         <w:rPr>
@@ -985,7 +934,6 @@
           <w:szCs w:val="24"/>
         </w:rPr>
       </w:pPr>
-      <w:proofErr w:type="gramStart"/>
       <w:r>
         <w:rPr>
           <w:rFonts w:cs="David"/>
@@ -995,19 +943,7 @@
           <w:szCs w:val="24"/>
           <w:u w:val="single"/>
         </w:rPr>
-        <w:t>size(</w:t>
-      </w:r>
-      <w:proofErr w:type="gramEnd"/>
-      <w:r>
-        <w:rPr>
-          <w:rFonts w:cs="David"/>
-          <w:i/>
-          <w:iCs/>
-          <w:sz w:val="24"/>
-          <w:szCs w:val="24"/>
-          <w:u w:val="single"/>
-        </w:rPr>
-        <w:t>)</w:t>
+        <w:t>size()</w:t>
       </w:r>
       <w:r>
         <w:rPr>
@@ -1082,23 +1018,7 @@
             <w:sz w:val="24"/>
             <w:szCs w:val="24"/>
           </w:rPr>
-          <m:t>O(</m:t>
-        </m:r>
-        <m:r>
-          <w:rPr>
-            <w:rFonts w:ascii="Cambria Math" w:eastAsiaTheme="minorEastAsia" w:hAnsi="Cambria Math" w:cs="David"/>
-            <w:sz w:val="24"/>
-            <w:szCs w:val="24"/>
-          </w:rPr>
-          <m:t>n</m:t>
-        </m:r>
-        <m:r>
-          <w:rPr>
-            <w:rFonts w:ascii="Cambria Math" w:eastAsiaTheme="minorEastAsia" w:hAnsi="Cambria Math" w:cs="David"/>
-            <w:sz w:val="24"/>
-            <w:szCs w:val="24"/>
-          </w:rPr>
-          <m:t>)</m:t>
+          <m:t>O(n)</m:t>
         </m:r>
       </m:oMath>
       <w:r>
@@ -1121,7 +1041,7 @@
         <w:spacing w:after="100" w:afterAutospacing="1"/>
         <w:jc w:val="both"/>
         <w:rPr>
-          <w:rFonts w:cs="David" w:hint="cs"/>
+          <w:rFonts w:cs="David"/>
           <w:sz w:val="24"/>
           <w:szCs w:val="24"/>
           <w:rtl/>
@@ -1207,56 +1127,510 @@
     <w:p>
       <w:pPr>
         <w:rPr>
-          <w:rtl/>
-        </w:rPr>
-      </w:pPr>
-    </w:p>
-    <w:p>
-      <w:pPr>
-        <w:rPr>
-          <w:rFonts w:hint="cs"/>
-          <w:rtl/>
-        </w:rPr>
-      </w:pPr>
-      <w:r>
-        <w:t xml:space="preserve">private </w:t>
-      </w:r>
-      <w:proofErr w:type="spellStart"/>
-      <w:r>
-        <w:t>int</w:t>
-      </w:r>
-      <w:proofErr w:type="spellEnd"/>
-      <w:r>
+          <w:rFonts w:cs="David" w:hint="cs"/>
+          <w:sz w:val="24"/>
+          <w:szCs w:val="24"/>
+          <w:rtl/>
+        </w:rPr>
+      </w:pPr>
+    </w:p>
+    <w:p>
+      <w:pPr>
+        <w:rPr>
+          <w:rFonts w:cs="David"/>
+          <w:b/>
+          <w:bCs/>
+          <w:i/>
+          <w:iCs/>
+          <w:sz w:val="24"/>
+          <w:szCs w:val="24"/>
+          <w:rtl/>
+        </w:rPr>
+      </w:pPr>
+      <w:r>
+        <w:rPr>
+          <w:rFonts w:cs="David"/>
+          <w:b/>
+          <w:bCs/>
+          <w:i/>
+          <w:iCs/>
+          <w:sz w:val="24"/>
+          <w:szCs w:val="24"/>
+        </w:rPr>
+        <w:t>Private void rotateRightLeftToRightRight(WAVLNode source, WAVLNode chile)</w:t>
+      </w:r>
+      <w:r>
+        <w:rPr>
+          <w:rFonts w:cs="David" w:hint="cs"/>
+          <w:b/>
+          <w:bCs/>
+          <w:i/>
+          <w:iCs/>
+          <w:sz w:val="24"/>
+          <w:szCs w:val="24"/>
+          <w:rtl/>
+        </w:rPr>
+        <w:t>:</w:t>
+      </w:r>
+    </w:p>
+    <w:p>
+      <w:pPr>
+        <w:rPr>
+          <w:rFonts w:cs="David"/>
+          <w:sz w:val="24"/>
+          <w:szCs w:val="24"/>
+          <w:rtl/>
+        </w:rPr>
+      </w:pPr>
+      <w:r>
+        <w:rPr>
+          <w:rFonts w:cs="David" w:hint="cs"/>
+          <w:sz w:val="24"/>
+          <w:szCs w:val="24"/>
+          <w:rtl/>
+        </w:rPr>
+        <w:t xml:space="preserve">מתודת עזר שמטרתה לבצע פעולת רוטציה </w:t>
+      </w:r>
+      <w:r>
+        <w:rPr>
+          <w:rFonts w:cs="David" w:hint="cs"/>
+          <w:sz w:val="24"/>
+          <w:szCs w:val="24"/>
+          <w:rtl/>
+        </w:rPr>
+        <w:t xml:space="preserve">ראשונה במידה ונדרש </w:t>
+      </w:r>
+      <w:r>
+        <w:rPr>
+          <w:rFonts w:cs="David"/>
+          <w:sz w:val="24"/>
+          <w:szCs w:val="24"/>
+        </w:rPr>
+        <w:t>double rotation</w:t>
+      </w:r>
+      <w:r>
+        <w:rPr>
+          <w:rFonts w:cs="David" w:hint="cs"/>
+          <w:sz w:val="24"/>
+          <w:szCs w:val="24"/>
+          <w:rtl/>
+        </w:rPr>
+        <w:t xml:space="preserve">. </w:t>
+      </w:r>
+      <w:r>
+        <w:rPr>
+          <w:rFonts w:cs="David"/>
+          <w:sz w:val="24"/>
+          <w:szCs w:val="24"/>
+        </w:rPr>
+        <w:t>O(1)</w:t>
+      </w:r>
+      <w:r>
+        <w:rPr>
+          <w:rFonts w:cs="David" w:hint="cs"/>
+          <w:sz w:val="24"/>
+          <w:szCs w:val="24"/>
+          <w:rtl/>
+        </w:rPr>
+        <w:t>.</w:t>
+      </w:r>
+    </w:p>
+    <w:p>
+      <w:pPr>
+        <w:rPr>
+          <w:rFonts w:cs="David"/>
+          <w:b/>
+          <w:bCs/>
+          <w:i/>
+          <w:iCs/>
+          <w:sz w:val="24"/>
+          <w:szCs w:val="24"/>
+          <w:rtl/>
+        </w:rPr>
+      </w:pPr>
+      <w:r>
+        <w:rPr>
+          <w:rFonts w:cs="David"/>
+          <w:b/>
+          <w:bCs/>
+          <w:i/>
+          <w:iCs/>
+          <w:sz w:val="24"/>
+          <w:szCs w:val="24"/>
+        </w:rPr>
+        <w:t>private int rebalanceRightSide(WAVLNode source)</w:t>
+      </w:r>
+      <w:r>
+        <w:rPr>
+          <w:rFonts w:cs="David" w:hint="cs"/>
+          <w:b/>
+          <w:bCs/>
+          <w:i/>
+          <w:iCs/>
+          <w:sz w:val="24"/>
+          <w:szCs w:val="24"/>
+          <w:rtl/>
+        </w:rPr>
+        <w:t>:</w:t>
+      </w:r>
+    </w:p>
+    <w:p>
+      <w:pPr>
+        <w:rPr>
+          <w:rFonts w:cs="David" w:hint="cs"/>
+          <w:sz w:val="24"/>
+          <w:szCs w:val="24"/>
+          <w:rtl/>
+        </w:rPr>
+      </w:pPr>
+      <w:r>
+        <w:rPr>
+          <w:rFonts w:cs="David" w:hint="cs"/>
+          <w:sz w:val="24"/>
+          <w:szCs w:val="24"/>
+          <w:rtl/>
+        </w:rPr>
+        <w:lastRenderedPageBreak/>
+        <w:t xml:space="preserve">מתודת עזר שמטרתה  לאזן את צידו הימני של </w:t>
+      </w:r>
+      <w:r>
+        <w:rPr>
+          <w:rFonts w:cs="David" w:hint="cs"/>
+          <w:sz w:val="24"/>
+          <w:szCs w:val="24"/>
+        </w:rPr>
+        <w:t>NODE</w:t>
+      </w:r>
+      <w:r>
+        <w:rPr>
+          <w:rFonts w:cs="David" w:hint="cs"/>
+          <w:sz w:val="24"/>
+          <w:szCs w:val="24"/>
+          <w:rtl/>
+        </w:rPr>
+        <w:t>, כולל להחליף את מקומו. במידה ונדרשת רוטציה כפולה תקרא ל-</w:t>
+      </w:r>
+      <w:r>
+        <w:rPr>
+          <w:rFonts w:cs="David"/>
+          <w:sz w:val="24"/>
+          <w:szCs w:val="24"/>
+        </w:rPr>
+        <w:t>rotateRightLeftToRightRight</w:t>
+      </w:r>
+      <w:r>
+        <w:rPr>
+          <w:rFonts w:cs="David" w:hint="cs"/>
+          <w:sz w:val="24"/>
+          <w:szCs w:val="24"/>
+          <w:rtl/>
+        </w:rPr>
+        <w:t>.</w:t>
+      </w:r>
+      <w:r>
+        <w:rPr>
+          <w:rFonts w:cs="David" w:hint="cs"/>
+          <w:sz w:val="24"/>
+          <w:szCs w:val="24"/>
+          <w:rtl/>
+        </w:rPr>
+        <w:t xml:space="preserve"> תחזיר 1 במידה ובוצעה רוטציה יחידה, 2 אם בוצעה רוטציה כפולה, כלומר נקראה המתודה הקודמת.</w:t>
+      </w:r>
+      <w:r>
+        <w:rPr>
+          <w:rFonts w:cs="David" w:hint="cs"/>
+          <w:sz w:val="24"/>
+          <w:szCs w:val="24"/>
+          <w:rtl/>
+        </w:rPr>
+        <w:t xml:space="preserve"> סיבוכיות</w:t>
+      </w:r>
+      <w:r>
+        <w:rPr>
+          <w:rFonts w:cs="David" w:hint="cs"/>
+          <w:sz w:val="24"/>
+          <w:szCs w:val="24"/>
+          <w:rtl/>
+        </w:rPr>
+        <w:t xml:space="preserve"> זמן ריצה</w:t>
+      </w:r>
+      <w:r>
+        <w:rPr>
+          <w:rFonts w:cs="David" w:hint="cs"/>
+          <w:sz w:val="24"/>
+          <w:szCs w:val="24"/>
+          <w:rtl/>
+        </w:rPr>
         <w:t xml:space="preserve"> </w:t>
       </w:r>
-      <w:proofErr w:type="spellStart"/>
-      <w:r>
-        <w:t>rebalanceLeftSide</w:t>
-      </w:r>
-      <w:proofErr w:type="spellEnd"/>
-      <w:r>
-        <w:t>(WAVLNode node)</w:t>
-      </w:r>
-      <w:r>
-        <w:rPr>
-          <w:rFonts w:hint="cs"/>
+      <m:oMath>
+        <m:r>
+          <w:rPr>
+            <w:rFonts w:ascii="Cambria Math" w:hAnsi="Cambria Math" w:cs="David"/>
+            <w:sz w:val="24"/>
+            <w:szCs w:val="24"/>
+          </w:rPr>
+          <m:t>O(1)</m:t>
+        </m:r>
+      </m:oMath>
+      <w:r>
+        <w:rPr>
+          <w:rFonts w:eastAsiaTheme="minorEastAsia" w:cs="David" w:hint="cs"/>
+          <w:sz w:val="24"/>
+          <w:szCs w:val="24"/>
+          <w:rtl/>
+        </w:rPr>
+        <w:t>.</w:t>
+      </w:r>
+    </w:p>
+    <w:p>
+      <w:pPr>
+        <w:rPr>
+          <w:rFonts w:cs="David" w:hint="cs"/>
+          <w:b/>
+          <w:bCs/>
+          <w:i/>
+          <w:iCs/>
+          <w:sz w:val="24"/>
+          <w:szCs w:val="24"/>
+          <w:rtl/>
+        </w:rPr>
+      </w:pPr>
+    </w:p>
+    <w:p>
+      <w:pPr>
+        <w:rPr>
+          <w:rFonts w:cs="David"/>
+          <w:b/>
+          <w:bCs/>
+          <w:i/>
+          <w:iCs/>
+          <w:sz w:val="24"/>
+          <w:szCs w:val="24"/>
+          <w:rtl/>
+        </w:rPr>
+      </w:pPr>
+      <w:r>
+        <w:rPr>
+          <w:rFonts w:cs="David"/>
+          <w:b/>
+          <w:bCs/>
+          <w:i/>
+          <w:iCs/>
+          <w:sz w:val="24"/>
+          <w:szCs w:val="24"/>
+        </w:rPr>
+        <w:t>private void rotateLeftRightToLeftLeft(WAVLNode source, WAVLNode child)</w:t>
+      </w:r>
+      <w:r>
+        <w:rPr>
+          <w:rFonts w:cs="David" w:hint="cs"/>
+          <w:b/>
+          <w:bCs/>
+          <w:i/>
+          <w:iCs/>
+          <w:sz w:val="24"/>
+          <w:szCs w:val="24"/>
           <w:rtl/>
         </w:rPr>
         <w:t>:</w:t>
       </w:r>
+    </w:p>
+    <w:p>
+      <w:pPr>
+        <w:rPr>
+          <w:rFonts w:cs="David" w:hint="cs"/>
+          <w:sz w:val="24"/>
+          <w:szCs w:val="24"/>
+          <w:rtl/>
+        </w:rPr>
+      </w:pPr>
+      <w:r>
+        <w:rPr>
+          <w:rFonts w:cs="David" w:hint="cs"/>
+          <w:sz w:val="24"/>
+          <w:szCs w:val="24"/>
+          <w:rtl/>
+        </w:rPr>
+        <w:t xml:space="preserve">אחראית על ביצוע רוטציה ראשונה במידה ונדרש </w:t>
+      </w:r>
+      <w:r>
+        <w:rPr>
+          <w:rFonts w:cs="David"/>
+          <w:sz w:val="24"/>
+          <w:szCs w:val="24"/>
+        </w:rPr>
+        <w:t>double rotration</w:t>
+      </w:r>
+      <w:r>
+        <w:rPr>
+          <w:rFonts w:cs="David" w:hint="cs"/>
+          <w:sz w:val="24"/>
+          <w:szCs w:val="24"/>
+          <w:rtl/>
+        </w:rPr>
+        <w:t xml:space="preserve"> בצד השמאל</w:t>
+      </w:r>
+      <w:r>
+        <w:rPr>
+          <w:rFonts w:cs="David" w:hint="cs"/>
+          <w:sz w:val="24"/>
+          <w:szCs w:val="24"/>
+          <w:rtl/>
+        </w:rPr>
+        <w:t xml:space="preserve">י של העץ. </w:t>
+      </w:r>
+      <m:oMath>
+        <m:r>
+          <w:rPr>
+            <w:rFonts w:ascii="Cambria Math" w:hAnsi="Cambria Math" w:cs="David"/>
+            <w:sz w:val="24"/>
+            <w:szCs w:val="24"/>
+          </w:rPr>
+          <m:t>O(1)</m:t>
+        </m:r>
+      </m:oMath>
+      <w:r>
+        <w:rPr>
+          <w:rFonts w:eastAsiaTheme="minorEastAsia" w:cs="David" w:hint="cs"/>
+          <w:sz w:val="24"/>
+          <w:szCs w:val="24"/>
+          <w:rtl/>
+        </w:rPr>
+        <w:t>.</w:t>
+      </w:r>
+    </w:p>
+    <w:p>
+      <w:pPr>
+        <w:rPr>
+          <w:rFonts w:cs="David" w:hint="cs"/>
+          <w:b/>
+          <w:bCs/>
+          <w:i/>
+          <w:iCs/>
+          <w:sz w:val="24"/>
+          <w:szCs w:val="24"/>
+          <w:rtl/>
+        </w:rPr>
+      </w:pPr>
+      <w:r>
+        <w:rPr>
+          <w:rFonts w:cs="David"/>
+          <w:b/>
+          <w:bCs/>
+          <w:i/>
+          <w:iCs/>
+          <w:sz w:val="24"/>
+          <w:szCs w:val="24"/>
+        </w:rPr>
+        <w:t>private int rebalanceLeftSide(WAVLNode node)</w:t>
+      </w:r>
+      <w:r>
+        <w:rPr>
+          <w:rFonts w:cs="David" w:hint="cs"/>
+          <w:b/>
+          <w:bCs/>
+          <w:i/>
+          <w:iCs/>
+          <w:sz w:val="24"/>
+          <w:szCs w:val="24"/>
+          <w:rtl/>
+        </w:rPr>
+        <w:t>:</w:t>
+      </w:r>
+    </w:p>
+    <w:p>
+      <w:pPr>
+        <w:rPr>
+          <w:rFonts w:eastAsiaTheme="minorEastAsia" w:cs="David"/>
+          <w:sz w:val="24"/>
+          <w:szCs w:val="24"/>
+          <w:rtl/>
+        </w:rPr>
+      </w:pPr>
+      <w:r>
+        <w:rPr>
+          <w:rFonts w:cs="David" w:hint="cs"/>
+          <w:sz w:val="24"/>
+          <w:szCs w:val="24"/>
+          <w:rtl/>
+        </w:rPr>
+        <w:t>מתודת עזר לאיזון צידו הימני של ה-</w:t>
+      </w:r>
+      <w:r>
+        <w:rPr>
+          <w:rFonts w:cs="David"/>
+          <w:sz w:val="24"/>
+          <w:szCs w:val="24"/>
+        </w:rPr>
+        <w:t>node</w:t>
+      </w:r>
+      <w:r>
+        <w:rPr>
+          <w:rFonts w:cs="David" w:hint="cs"/>
+          <w:sz w:val="24"/>
+          <w:szCs w:val="24"/>
+          <w:rtl/>
+        </w:rPr>
+        <w:t xml:space="preserve">, כולל החלפת מקומו. במידה ונדרשת רוטציה כפולה תקרא לפונקציה הקודמת. תחזיר 1 אם בוצעה רוטציה יחידה, 2 אם כפולה. סיבוכיות זמן ריצה </w:t>
+      </w:r>
+      <m:oMath>
+        <m:r>
+          <w:rPr>
+            <w:rFonts w:ascii="Cambria Math" w:hAnsi="Cambria Math" w:cs="David"/>
+            <w:sz w:val="24"/>
+            <w:szCs w:val="24"/>
+          </w:rPr>
+          <m:t>O(1)</m:t>
+        </m:r>
+      </m:oMath>
+      <w:r>
+        <w:rPr>
+          <w:rFonts w:eastAsiaTheme="minorEastAsia" w:cs="David" w:hint="cs"/>
+          <w:sz w:val="24"/>
+          <w:szCs w:val="24"/>
+          <w:rtl/>
+        </w:rPr>
+        <w:t>.</w:t>
+      </w:r>
+    </w:p>
+    <w:p>
+      <w:pPr>
+        <w:rPr>
+          <w:rFonts w:eastAsiaTheme="minorEastAsia" w:cs="David"/>
+          <w:sz w:val="24"/>
+          <w:szCs w:val="24"/>
+          <w:rtl/>
+        </w:rPr>
+      </w:pPr>
+    </w:p>
+    <w:p>
+      <w:pPr>
+        <w:pStyle w:val="Heading1"/>
+        <w:rPr>
+          <w:rFonts w:cs="David"/>
+          <w:rtl/>
+        </w:rPr>
+      </w:pPr>
+      <w:r>
+        <w:rPr>
+          <w:rFonts w:cs="David" w:hint="cs"/>
+          <w:rtl/>
+        </w:rPr>
+        <w:t>פונקציות מטרה:</w:t>
+      </w:r>
+    </w:p>
+    <w:p>
+      <w:pPr>
+        <w:rPr>
+          <w:rtl/>
+        </w:rPr>
+      </w:pPr>
       <w:bookmarkStart w:id="0" w:name="_GoBack"/>
       <w:bookmarkEnd w:id="0"/>
     </w:p>
     <w:p>
       <w:pPr>
-        <w:rPr>
-          <w:rFonts w:hint="cs"/>
-          <w:rtl/>
-        </w:rPr>
-      </w:pPr>
-    </w:p>
-    <w:p>
-      <w:pPr>
         <w:spacing w:after="100" w:afterAutospacing="1"/>
         <w:jc w:val="both"/>
         <w:rPr>
@@ -1266,7 +1640,6 @@
           <w:rtl/>
         </w:rPr>
       </w:pPr>
-      <w:proofErr w:type="gramStart"/>
       <w:r>
         <w:rPr>
           <w:rFonts w:cs="David"/>
@@ -1278,13 +1651,11 @@
           <w:szCs w:val="24"/>
           <w:u w:val="single"/>
         </w:rPr>
-        <w:lastRenderedPageBreak/>
-        <w:t>public</w:t>
-      </w:r>
-      <w:proofErr w:type="gramEnd"/>
-      <w:r>
-        <w:rPr>
-          <w:rFonts w:cs="David"/>
+        <w:t>public int insert(int k, String i)</w:t>
+      </w:r>
+      <w:r>
+        <w:rPr>
+          <w:rFonts w:cs="David" w:hint="cs"/>
           <w:b/>
           <w:bCs/>
           <w:i/>
@@ -1292,103 +1663,6 @@
           <w:sz w:val="24"/>
           <w:szCs w:val="24"/>
           <w:u w:val="single"/>
-        </w:rPr>
-        <w:t xml:space="preserve"> </w:t>
-      </w:r>
-      <w:proofErr w:type="spellStart"/>
-      <w:r>
-        <w:rPr>
-          <w:rFonts w:cs="David"/>
-          <w:b/>
-          <w:bCs/>
-          <w:i/>
-          <w:iCs/>
-          <w:sz w:val="24"/>
-          <w:szCs w:val="24"/>
-          <w:u w:val="single"/>
-        </w:rPr>
-        <w:t>int</w:t>
-      </w:r>
-      <w:proofErr w:type="spellEnd"/>
-      <w:r>
-        <w:rPr>
-          <w:rFonts w:cs="David"/>
-          <w:b/>
-          <w:bCs/>
-          <w:i/>
-          <w:iCs/>
-          <w:sz w:val="24"/>
-          <w:szCs w:val="24"/>
-          <w:u w:val="single"/>
-        </w:rPr>
-        <w:t xml:space="preserve"> insert(</w:t>
-      </w:r>
-      <w:proofErr w:type="spellStart"/>
-      <w:r>
-        <w:rPr>
-          <w:rFonts w:cs="David"/>
-          <w:b/>
-          <w:bCs/>
-          <w:i/>
-          <w:iCs/>
-          <w:sz w:val="24"/>
-          <w:szCs w:val="24"/>
-          <w:u w:val="single"/>
-        </w:rPr>
-        <w:t>int</w:t>
-      </w:r>
-      <w:proofErr w:type="spellEnd"/>
-      <w:r>
-        <w:rPr>
-          <w:rFonts w:cs="David"/>
-          <w:b/>
-          <w:bCs/>
-          <w:i/>
-          <w:iCs/>
-          <w:sz w:val="24"/>
-          <w:szCs w:val="24"/>
-          <w:u w:val="single"/>
-        </w:rPr>
-        <w:t xml:space="preserve"> k, String </w:t>
-      </w:r>
-      <w:proofErr w:type="spellStart"/>
-      <w:r>
-        <w:rPr>
-          <w:rFonts w:cs="David"/>
-          <w:b/>
-          <w:bCs/>
-          <w:i/>
-          <w:iCs/>
-          <w:sz w:val="24"/>
-          <w:szCs w:val="24"/>
-          <w:u w:val="single"/>
-        </w:rPr>
-        <w:t>i</w:t>
-      </w:r>
-      <w:proofErr w:type="spellEnd"/>
-      <w:r>
-        <w:rPr>
-          <w:rFonts w:cs="David"/>
-          <w:b/>
-          <w:bCs/>
-          <w:i/>
-          <w:iCs/>
-          <w:sz w:val="24"/>
-          <w:szCs w:val="24"/>
-          <w:u w:val="single"/>
-        </w:rPr>
-        <w:t>)</w:t>
-      </w:r>
-      <w:r>
-        <w:rPr>
-          <w:rFonts w:cs="David" w:hint="cs"/>
-          <w:b/>
-          <w:bCs/>
-          <w:i/>
-          <w:iCs/>
-          <w:sz w:val="24"/>
-          <w:szCs w:val="24"/>
-          <w:u w:val="single"/>
           <w:rtl/>
         </w:rPr>
         <w:t>:</w:t>
@@ -1425,7 +1699,6 @@
         <w:spacing w:after="100" w:afterAutospacing="1"/>
         <w:jc w:val="both"/>
         <w:rPr>
-          <w:rFonts w:hint="cs"/>
           <w:rtl/>
         </w:rPr>
       </w:pPr>

</xml_diff>

<commit_message>
documentation, move some function into node
</commit_message>
<xml_diff>
--- a/WAVLTree documentation.docx
+++ b/WAVLTree documentation.docx
@@ -140,6 +140,7 @@
         </w:rPr>
         <w:t xml:space="preserve">למחלקת </w:t>
       </w:r>
+      <w:proofErr w:type="spellStart"/>
       <w:r>
         <w:rPr>
           <w:rFonts w:cs="David"/>
@@ -148,6 +149,7 @@
         </w:rPr>
         <w:t>WAVLTree</w:t>
       </w:r>
+      <w:proofErr w:type="spellEnd"/>
       <w:r>
         <w:rPr>
           <w:rFonts w:cs="David" w:hint="cs"/>
@@ -157,6 +159,7 @@
         </w:rPr>
         <w:t xml:space="preserve"> ישנם 3 משתני מחלקה, שלושתם מטיפוס </w:t>
       </w:r>
+      <w:proofErr w:type="spellStart"/>
       <w:r>
         <w:rPr>
           <w:rFonts w:cs="David"/>
@@ -165,6 +168,7 @@
         </w:rPr>
         <w:t>WAVLNode</w:t>
       </w:r>
+      <w:proofErr w:type="spellEnd"/>
       <w:r>
         <w:rPr>
           <w:rFonts w:cs="David" w:hint="cs"/>
@@ -190,6 +194,7 @@
           <w:szCs w:val="24"/>
         </w:rPr>
       </w:pPr>
+      <w:proofErr w:type="gramStart"/>
       <w:r>
         <w:rPr>
           <w:rFonts w:cs="David"/>
@@ -203,6 +208,7 @@
         </w:rPr>
         <w:t>root</w:t>
       </w:r>
+      <w:proofErr w:type="gramEnd"/>
       <w:r>
         <w:rPr>
           <w:rFonts w:cs="David" w:hint="cs"/>
@@ -228,6 +234,8 @@
           <w:szCs w:val="24"/>
         </w:rPr>
       </w:pPr>
+      <w:proofErr w:type="spellStart"/>
+      <w:proofErr w:type="gramStart"/>
       <w:r>
         <w:rPr>
           <w:rFonts w:cs="David"/>
@@ -241,6 +249,8 @@
         </w:rPr>
         <w:t>max_node</w:t>
       </w:r>
+      <w:proofErr w:type="spellEnd"/>
+      <w:proofErr w:type="gramEnd"/>
       <w:r>
         <w:rPr>
           <w:rFonts w:cs="David" w:hint="cs"/>
@@ -266,6 +276,8 @@
           <w:szCs w:val="24"/>
         </w:rPr>
       </w:pPr>
+      <w:proofErr w:type="spellStart"/>
+      <w:proofErr w:type="gramStart"/>
       <w:r>
         <w:rPr>
           <w:rFonts w:cs="David"/>
@@ -279,6 +291,8 @@
         </w:rPr>
         <w:t>min_node</w:t>
       </w:r>
+      <w:proofErr w:type="spellEnd"/>
+      <w:proofErr w:type="gramEnd"/>
       <w:r>
         <w:rPr>
           <w:rFonts w:cs="David" w:hint="cs"/>
@@ -328,6 +342,7 @@
         </w:rPr>
         <w:t xml:space="preserve"> </w:t>
       </w:r>
+      <w:proofErr w:type="spellStart"/>
       <w:r>
         <w:rPr>
           <w:rFonts w:cs="David"/>
@@ -336,6 +351,7 @@
         </w:rPr>
         <w:t>int</w:t>
       </w:r>
+      <w:proofErr w:type="spellEnd"/>
       <w:r>
         <w:rPr>
           <w:rFonts w:cs="David" w:hint="cs"/>
@@ -391,6 +407,7 @@
           <w:szCs w:val="24"/>
         </w:rPr>
       </w:pPr>
+      <w:proofErr w:type="spellStart"/>
       <w:r>
         <w:rPr>
           <w:rFonts w:cs="David"/>
@@ -404,6 +421,7 @@
         </w:rPr>
         <w:t>AbsWAVLNode</w:t>
       </w:r>
+      <w:proofErr w:type="spellEnd"/>
       <w:r>
         <w:rPr>
           <w:rFonts w:cs="David" w:hint="cs"/>
@@ -461,6 +479,7 @@
         </w:rPr>
         <w:t xml:space="preserve">) מסוג </w:t>
       </w:r>
+      <w:proofErr w:type="spellStart"/>
       <w:r>
         <w:rPr>
           <w:rFonts w:cs="David"/>
@@ -469,6 +488,7 @@
         </w:rPr>
         <w:t>WAVLNode</w:t>
       </w:r>
+      <w:proofErr w:type="spellEnd"/>
       <w:r>
         <w:rPr>
           <w:rFonts w:cs="David" w:hint="cs"/>
@@ -494,6 +514,7 @@
           <w:szCs w:val="24"/>
         </w:rPr>
       </w:pPr>
+      <w:proofErr w:type="spellStart"/>
       <w:r>
         <w:rPr>
           <w:rFonts w:cs="David"/>
@@ -507,6 +528,7 @@
         </w:rPr>
         <w:t>WAVLNode</w:t>
       </w:r>
+      <w:proofErr w:type="spellEnd"/>
       <w:r>
         <w:rPr>
           <w:rFonts w:cs="David" w:hint="cs"/>
@@ -582,6 +604,7 @@
         </w:rPr>
         <w:t xml:space="preserve">בנוסף מחזיק בן שמאלי וימני מסוג </w:t>
       </w:r>
+      <w:proofErr w:type="spellStart"/>
       <w:r>
         <w:rPr>
           <w:rFonts w:cs="David"/>
@@ -590,6 +613,7 @@
         </w:rPr>
         <w:t>AbsWAVLNode</w:t>
       </w:r>
+      <w:proofErr w:type="spellEnd"/>
       <w:r>
         <w:rPr>
           <w:rFonts w:cs="David" w:hint="cs"/>
@@ -643,6 +667,7 @@
         </w:rPr>
         <w:t xml:space="preserve"> </w:t>
       </w:r>
+      <w:proofErr w:type="spellStart"/>
       <w:r>
         <w:rPr>
           <w:rFonts w:cs="David"/>
@@ -651,6 +676,7 @@
         </w:rPr>
         <w:t>WAVLNode</w:t>
       </w:r>
+      <w:proofErr w:type="spellEnd"/>
       <w:r>
         <w:rPr>
           <w:rFonts w:cs="David" w:hint="cs"/>
@@ -660,6 +686,7 @@
         </w:rPr>
         <w:t xml:space="preserve"> אחרים, או שיהיו מסוג </w:t>
       </w:r>
+      <w:proofErr w:type="spellStart"/>
       <w:r>
         <w:rPr>
           <w:rFonts w:cs="David"/>
@@ -668,6 +695,7 @@
         </w:rPr>
         <w:t>WAVLExternalNode</w:t>
       </w:r>
+      <w:proofErr w:type="spellEnd"/>
       <w:r>
         <w:rPr>
           <w:rFonts w:cs="David" w:hint="cs"/>
@@ -732,6 +760,8 @@
           <w:szCs w:val="24"/>
         </w:rPr>
       </w:pPr>
+      <w:proofErr w:type="spellStart"/>
+      <w:proofErr w:type="gramStart"/>
       <w:r>
         <w:rPr>
           <w:rFonts w:cs="David"/>
@@ -741,7 +771,31 @@
           <w:szCs w:val="24"/>
           <w:u w:val="single"/>
         </w:rPr>
-        <w:t>getRankDiff()</w:t>
+        <w:t>getRankDiff</w:t>
+      </w:r>
+      <w:proofErr w:type="spellEnd"/>
+      <w:r>
+        <w:rPr>
+          <w:rFonts w:cs="David"/>
+          <w:i/>
+          <w:iCs/>
+          <w:sz w:val="24"/>
+          <w:szCs w:val="24"/>
+          <w:u w:val="single"/>
+        </w:rPr>
+        <w:t>(</w:t>
+      </w:r>
+      <w:proofErr w:type="gramEnd"/>
+      <w:r>
+        <w:rPr>
+          <w:rFonts w:cs="David"/>
+          <w:i/>
+          <w:iCs/>
+          <w:sz w:val="24"/>
+          <w:szCs w:val="24"/>
+          <w:u w:val="single"/>
+        </w:rPr>
+        <w:t>)</w:t>
       </w:r>
       <w:r>
         <w:rPr>
@@ -780,6 +834,8 @@
           <w:szCs w:val="24"/>
         </w:rPr>
       </w:pPr>
+      <w:proofErr w:type="spellStart"/>
+      <w:proofErr w:type="gramStart"/>
       <w:r>
         <w:rPr>
           <w:rFonts w:cs="David"/>
@@ -789,7 +845,31 @@
           <w:szCs w:val="24"/>
           <w:u w:val="single"/>
         </w:rPr>
-        <w:t>updateRank()</w:t>
+        <w:t>updateRank</w:t>
+      </w:r>
+      <w:proofErr w:type="spellEnd"/>
+      <w:r>
+        <w:rPr>
+          <w:rFonts w:cs="David"/>
+          <w:i/>
+          <w:iCs/>
+          <w:sz w:val="24"/>
+          <w:szCs w:val="24"/>
+          <w:u w:val="single"/>
+        </w:rPr>
+        <w:t>(</w:t>
+      </w:r>
+      <w:proofErr w:type="gramEnd"/>
+      <w:r>
+        <w:rPr>
+          <w:rFonts w:cs="David"/>
+          <w:i/>
+          <w:iCs/>
+          <w:sz w:val="24"/>
+          <w:szCs w:val="24"/>
+          <w:u w:val="single"/>
+        </w:rPr>
+        <w:t>)</w:t>
       </w:r>
       <w:r>
         <w:rPr>
@@ -854,6 +934,8 @@
           <w:szCs w:val="24"/>
         </w:rPr>
       </w:pPr>
+      <w:proofErr w:type="spellStart"/>
+      <w:proofErr w:type="gramStart"/>
       <w:r>
         <w:rPr>
           <w:rFonts w:cs="David"/>
@@ -863,7 +945,31 @@
           <w:szCs w:val="24"/>
           <w:u w:val="single"/>
         </w:rPr>
-        <w:t>isValidRankDiff()</w:t>
+        <w:t>isValidRankDiff</w:t>
+      </w:r>
+      <w:proofErr w:type="spellEnd"/>
+      <w:r>
+        <w:rPr>
+          <w:rFonts w:cs="David"/>
+          <w:i/>
+          <w:iCs/>
+          <w:sz w:val="24"/>
+          <w:szCs w:val="24"/>
+          <w:u w:val="single"/>
+        </w:rPr>
+        <w:t>(</w:t>
+      </w:r>
+      <w:proofErr w:type="gramEnd"/>
+      <w:r>
+        <w:rPr>
+          <w:rFonts w:cs="David"/>
+          <w:i/>
+          <w:iCs/>
+          <w:sz w:val="24"/>
+          <w:szCs w:val="24"/>
+          <w:u w:val="single"/>
+        </w:rPr>
+        <w:t>)</w:t>
       </w:r>
       <w:r>
         <w:rPr>
@@ -930,6 +1036,7 @@
           <w:rtl/>
         </w:rPr>
       </w:pPr>
+      <w:proofErr w:type="spellStart"/>
       <w:r>
         <w:rPr>
           <w:rFonts w:cs="David"/>
@@ -943,6 +1050,7 @@
         </w:rPr>
         <w:t>WAVLExternalNode</w:t>
       </w:r>
+      <w:proofErr w:type="spellEnd"/>
       <w:r>
         <w:rPr>
           <w:rFonts w:cs="David" w:hint="cs"/>
@@ -1019,7 +1127,7 @@
     <w:p>
       <w:pPr>
         <w:rPr>
-          <w:rFonts w:cs="David" w:hint="cs"/>
+          <w:rFonts w:cs="David"/>
           <w:sz w:val="24"/>
           <w:szCs w:val="24"/>
           <w:rtl/>
@@ -1048,18 +1156,81 @@
           <w:iCs/>
           <w:color w:val="44546A" w:themeColor="text2"/>
         </w:rPr>
-        <w:t>Private void rotateRightLeftToRightRight</w:t>
-      </w:r>
-      <w:r>
-        <w:rPr>
-          <w:rFonts w:cs="David"/>
-          <w:b/>
-          <w:bCs/>
-          <w:i/>
-          <w:iCs/>
-          <w:color w:val="44546A" w:themeColor="text2"/>
-        </w:rPr>
-        <w:t>(WAVLNode source, WAVLNode child</w:t>
+        <w:t xml:space="preserve">Private void </w:t>
+      </w:r>
+      <w:proofErr w:type="spellStart"/>
+      <w:proofErr w:type="gramStart"/>
+      <w:r>
+        <w:rPr>
+          <w:rFonts w:cs="David"/>
+          <w:b/>
+          <w:bCs/>
+          <w:i/>
+          <w:iCs/>
+          <w:color w:val="44546A" w:themeColor="text2"/>
+        </w:rPr>
+        <w:t>rotateRightLeftToRightRight</w:t>
+      </w:r>
+      <w:proofErr w:type="spellEnd"/>
+      <w:r>
+        <w:rPr>
+          <w:rFonts w:cs="David"/>
+          <w:b/>
+          <w:bCs/>
+          <w:i/>
+          <w:iCs/>
+          <w:color w:val="44546A" w:themeColor="text2"/>
+        </w:rPr>
+        <w:t>(</w:t>
+      </w:r>
+      <w:proofErr w:type="spellStart"/>
+      <w:proofErr w:type="gramEnd"/>
+      <w:r>
+        <w:rPr>
+          <w:rFonts w:cs="David"/>
+          <w:b/>
+          <w:bCs/>
+          <w:i/>
+          <w:iCs/>
+          <w:color w:val="44546A" w:themeColor="text2"/>
+        </w:rPr>
+        <w:t>WAVLNode</w:t>
+      </w:r>
+      <w:proofErr w:type="spellEnd"/>
+      <w:r>
+        <w:rPr>
+          <w:rFonts w:cs="David"/>
+          <w:b/>
+          <w:bCs/>
+          <w:i/>
+          <w:iCs/>
+          <w:color w:val="44546A" w:themeColor="text2"/>
+        </w:rPr>
+        <w:t xml:space="preserve"> source, </w:t>
+      </w:r>
+      <w:proofErr w:type="spellStart"/>
+      <w:r>
+        <w:rPr>
+          <w:rFonts w:cs="David"/>
+          <w:b/>
+          <w:bCs/>
+          <w:i/>
+          <w:iCs/>
+          <w:color w:val="44546A" w:themeColor="text2"/>
+        </w:rPr>
+        <w:t>WAVLNode</w:t>
+      </w:r>
+      <w:proofErr w:type="spellEnd"/>
+      <w:r>
+        <w:rPr>
+          <w:rFonts w:cs="David"/>
+          <w:b/>
+          <w:bCs/>
+          <w:i/>
+          <w:iCs/>
+          <w:color w:val="44546A" w:themeColor="text2"/>
+        </w:rPr>
+        <w:t xml:space="preserve"> child</w:t>
       </w:r>
       <w:r>
         <w:rPr>
@@ -1088,7 +1259,7 @@
     <w:p>
       <w:pPr>
         <w:rPr>
-          <w:rFonts w:cs="David" w:hint="cs"/>
+          <w:rFonts w:cs="David"/>
           <w:sz w:val="24"/>
           <w:szCs w:val="24"/>
           <w:rtl/>
@@ -1172,13 +1343,23 @@
         </w:rPr>
         <w:t xml:space="preserve">. </w:t>
       </w:r>
-      <w:r>
-        <w:rPr>
-          <w:rFonts w:cs="David"/>
-          <w:sz w:val="24"/>
-          <w:szCs w:val="24"/>
-        </w:rPr>
-        <w:t>O(1)</w:t>
+      <w:proofErr w:type="gramStart"/>
+      <w:r>
+        <w:rPr>
+          <w:rFonts w:cs="David"/>
+          <w:sz w:val="24"/>
+          <w:szCs w:val="24"/>
+        </w:rPr>
+        <w:t>O(</w:t>
+      </w:r>
+      <w:proofErr w:type="gramEnd"/>
+      <w:r>
+        <w:rPr>
+          <w:rFonts w:cs="David"/>
+          <w:sz w:val="24"/>
+          <w:szCs w:val="24"/>
+        </w:rPr>
+        <w:t>1)</w:t>
       </w:r>
       <w:r>
         <w:rPr>
@@ -1203,6 +1384,7 @@
           <w:rtl/>
         </w:rPr>
       </w:pPr>
+      <w:proofErr w:type="gramStart"/>
       <w:r>
         <w:rPr>
           <w:rFonts w:cs="David"/>
@@ -1213,7 +1395,91 @@
           <w:color w:val="44546A" w:themeColor="text2"/>
         </w:rPr>
         <w:lastRenderedPageBreak/>
-        <w:t>private int rebalanceRightSide(WAVLNode source)</w:t>
+        <w:t>private</w:t>
+      </w:r>
+      <w:proofErr w:type="gramEnd"/>
+      <w:r>
+        <w:rPr>
+          <w:rFonts w:cs="David"/>
+          <w:b/>
+          <w:bCs/>
+          <w:i/>
+          <w:iCs/>
+          <w:color w:val="44546A" w:themeColor="text2"/>
+        </w:rPr>
+        <w:t xml:space="preserve"> </w:t>
+      </w:r>
+      <w:proofErr w:type="spellStart"/>
+      <w:r>
+        <w:rPr>
+          <w:rFonts w:cs="David"/>
+          <w:b/>
+          <w:bCs/>
+          <w:i/>
+          <w:iCs/>
+          <w:color w:val="44546A" w:themeColor="text2"/>
+        </w:rPr>
+        <w:t>int</w:t>
+      </w:r>
+      <w:proofErr w:type="spellEnd"/>
+      <w:r>
+        <w:rPr>
+          <w:rFonts w:cs="David"/>
+          <w:b/>
+          <w:bCs/>
+          <w:i/>
+          <w:iCs/>
+          <w:color w:val="44546A" w:themeColor="text2"/>
+        </w:rPr>
+        <w:t xml:space="preserve"> </w:t>
+      </w:r>
+      <w:proofErr w:type="spellStart"/>
+      <w:r>
+        <w:rPr>
+          <w:rFonts w:cs="David"/>
+          <w:b/>
+          <w:bCs/>
+          <w:i/>
+          <w:iCs/>
+          <w:color w:val="44546A" w:themeColor="text2"/>
+        </w:rPr>
+        <w:t>rebalanceRightSide</w:t>
+      </w:r>
+      <w:proofErr w:type="spellEnd"/>
+      <w:r>
+        <w:rPr>
+          <w:rFonts w:cs="David"/>
+          <w:b/>
+          <w:bCs/>
+          <w:i/>
+          <w:iCs/>
+          <w:color w:val="44546A" w:themeColor="text2"/>
+        </w:rPr>
+        <w:t>(</w:t>
+      </w:r>
+      <w:proofErr w:type="spellStart"/>
+      <w:r>
+        <w:rPr>
+          <w:rFonts w:cs="David"/>
+          <w:b/>
+          <w:bCs/>
+          <w:i/>
+          <w:iCs/>
+          <w:color w:val="44546A" w:themeColor="text2"/>
+        </w:rPr>
+        <w:t>WAVLNode</w:t>
+      </w:r>
+      <w:proofErr w:type="spellEnd"/>
+      <w:r>
+        <w:rPr>
+          <w:rFonts w:cs="David"/>
+          <w:b/>
+          <w:bCs/>
+          <w:i/>
+          <w:iCs/>
+          <w:color w:val="44546A" w:themeColor="text2"/>
+        </w:rPr>
+        <w:t xml:space="preserve"> source)</w:t>
       </w:r>
       <w:r>
         <w:rPr>
@@ -1263,6 +1529,7 @@
         </w:rPr>
         <w:t>, כולל להחליף את מקומו. במידה ונדרשת רוטציה כפולה תקרא ל-</w:t>
       </w:r>
+      <w:proofErr w:type="spellStart"/>
       <w:r>
         <w:rPr>
           <w:rFonts w:cs="David"/>
@@ -1271,6 +1538,7 @@
         </w:rPr>
         <w:t>rotateRightLeftToRightRight</w:t>
       </w:r>
+      <w:proofErr w:type="spellEnd"/>
       <w:r>
         <w:rPr>
           <w:rFonts w:cs="David" w:hint="cs"/>
@@ -1363,16 +1631,101 @@
           <w:rtl/>
         </w:rPr>
       </w:pPr>
-      <w:r>
-        <w:rPr>
-          <w:rFonts w:cs="David"/>
-          <w:b/>
-          <w:bCs/>
-          <w:i/>
-          <w:iCs/>
-          <w:color w:val="44546A" w:themeColor="text2"/>
-        </w:rPr>
-        <w:t>private void rotateLeftRightToLeftLeft(WAVLNode source, WAVLNode child)</w:t>
+      <w:proofErr w:type="gramStart"/>
+      <w:r>
+        <w:rPr>
+          <w:rFonts w:cs="David"/>
+          <w:b/>
+          <w:bCs/>
+          <w:i/>
+          <w:iCs/>
+          <w:color w:val="44546A" w:themeColor="text2"/>
+        </w:rPr>
+        <w:t>private</w:t>
+      </w:r>
+      <w:proofErr w:type="gramEnd"/>
+      <w:r>
+        <w:rPr>
+          <w:rFonts w:cs="David"/>
+          <w:b/>
+          <w:bCs/>
+          <w:i/>
+          <w:iCs/>
+          <w:color w:val="44546A" w:themeColor="text2"/>
+        </w:rPr>
+        <w:t xml:space="preserve"> void </w:t>
+      </w:r>
+      <w:proofErr w:type="spellStart"/>
+      <w:r>
+        <w:rPr>
+          <w:rFonts w:cs="David"/>
+          <w:b/>
+          <w:bCs/>
+          <w:i/>
+          <w:iCs/>
+          <w:color w:val="44546A" w:themeColor="text2"/>
+        </w:rPr>
+        <w:t>rotateLeftRightToLeftLeft</w:t>
+      </w:r>
+      <w:proofErr w:type="spellEnd"/>
+      <w:r>
+        <w:rPr>
+          <w:rFonts w:cs="David"/>
+          <w:b/>
+          <w:bCs/>
+          <w:i/>
+          <w:iCs/>
+          <w:color w:val="44546A" w:themeColor="text2"/>
+        </w:rPr>
+        <w:t>(</w:t>
+      </w:r>
+      <w:proofErr w:type="spellStart"/>
+      <w:r>
+        <w:rPr>
+          <w:rFonts w:cs="David"/>
+          <w:b/>
+          <w:bCs/>
+          <w:i/>
+          <w:iCs/>
+          <w:color w:val="44546A" w:themeColor="text2"/>
+        </w:rPr>
+        <w:t>WAVLNode</w:t>
+      </w:r>
+      <w:proofErr w:type="spellEnd"/>
+      <w:r>
+        <w:rPr>
+          <w:rFonts w:cs="David"/>
+          <w:b/>
+          <w:bCs/>
+          <w:i/>
+          <w:iCs/>
+          <w:color w:val="44546A" w:themeColor="text2"/>
+        </w:rPr>
+        <w:t xml:space="preserve"> source, </w:t>
+      </w:r>
+      <w:proofErr w:type="spellStart"/>
+      <w:r>
+        <w:rPr>
+          <w:rFonts w:cs="David"/>
+          <w:b/>
+          <w:bCs/>
+          <w:i/>
+          <w:iCs/>
+          <w:color w:val="44546A" w:themeColor="text2"/>
+        </w:rPr>
+        <w:t>WAVLNode</w:t>
+      </w:r>
+      <w:proofErr w:type="spellEnd"/>
+      <w:r>
+        <w:rPr>
+          <w:rFonts w:cs="David"/>
+          <w:b/>
+          <w:bCs/>
+          <w:i/>
+          <w:iCs/>
+          <w:color w:val="44546A" w:themeColor="text2"/>
+        </w:rPr>
+        <w:t xml:space="preserve"> child)</w:t>
       </w:r>
       <w:r>
         <w:rPr>
@@ -1390,7 +1743,7 @@
     <w:p>
       <w:pPr>
         <w:rPr>
-          <w:rFonts w:cs="David" w:hint="cs"/>
+          <w:rFonts w:cs="David"/>
           <w:sz w:val="24"/>
           <w:szCs w:val="24"/>
           <w:rtl/>
@@ -1411,8 +1764,18 @@
           <w:sz w:val="24"/>
           <w:szCs w:val="24"/>
         </w:rPr>
-        <w:t>double rotration</w:t>
-      </w:r>
+        <w:t xml:space="preserve">double </w:t>
+      </w:r>
+      <w:proofErr w:type="spellStart"/>
+      <w:r>
+        <w:rPr>
+          <w:rFonts w:cs="David"/>
+          <w:sz w:val="24"/>
+          <w:szCs w:val="24"/>
+        </w:rPr>
+        <w:t>rotration</w:t>
+      </w:r>
+      <w:proofErr w:type="spellEnd"/>
       <w:r>
         <w:rPr>
           <w:rFonts w:cs="David" w:hint="cs"/>
@@ -1516,16 +1879,101 @@
           <w:rtl/>
         </w:rPr>
       </w:pPr>
-      <w:r>
-        <w:rPr>
-          <w:rFonts w:cs="David"/>
-          <w:b/>
-          <w:bCs/>
-          <w:i/>
-          <w:iCs/>
-          <w:color w:val="44546A" w:themeColor="text2"/>
-        </w:rPr>
-        <w:t>private int rebalanceLeftSide(WAVLNode node)</w:t>
+      <w:proofErr w:type="gramStart"/>
+      <w:r>
+        <w:rPr>
+          <w:rFonts w:cs="David"/>
+          <w:b/>
+          <w:bCs/>
+          <w:i/>
+          <w:iCs/>
+          <w:color w:val="44546A" w:themeColor="text2"/>
+        </w:rPr>
+        <w:t>private</w:t>
+      </w:r>
+      <w:proofErr w:type="gramEnd"/>
+      <w:r>
+        <w:rPr>
+          <w:rFonts w:cs="David"/>
+          <w:b/>
+          <w:bCs/>
+          <w:i/>
+          <w:iCs/>
+          <w:color w:val="44546A" w:themeColor="text2"/>
+        </w:rPr>
+        <w:t xml:space="preserve"> </w:t>
+      </w:r>
+      <w:proofErr w:type="spellStart"/>
+      <w:r>
+        <w:rPr>
+          <w:rFonts w:cs="David"/>
+          <w:b/>
+          <w:bCs/>
+          <w:i/>
+          <w:iCs/>
+          <w:color w:val="44546A" w:themeColor="text2"/>
+        </w:rPr>
+        <w:t>int</w:t>
+      </w:r>
+      <w:proofErr w:type="spellEnd"/>
+      <w:r>
+        <w:rPr>
+          <w:rFonts w:cs="David"/>
+          <w:b/>
+          <w:bCs/>
+          <w:i/>
+          <w:iCs/>
+          <w:color w:val="44546A" w:themeColor="text2"/>
+        </w:rPr>
+        <w:t xml:space="preserve"> </w:t>
+      </w:r>
+      <w:proofErr w:type="spellStart"/>
+      <w:r>
+        <w:rPr>
+          <w:rFonts w:cs="David"/>
+          <w:b/>
+          <w:bCs/>
+          <w:i/>
+          <w:iCs/>
+          <w:color w:val="44546A" w:themeColor="text2"/>
+        </w:rPr>
+        <w:t>rebalanceLeftSide</w:t>
+      </w:r>
+      <w:proofErr w:type="spellEnd"/>
+      <w:r>
+        <w:rPr>
+          <w:rFonts w:cs="David"/>
+          <w:b/>
+          <w:bCs/>
+          <w:i/>
+          <w:iCs/>
+          <w:color w:val="44546A" w:themeColor="text2"/>
+        </w:rPr>
+        <w:t>(</w:t>
+      </w:r>
+      <w:proofErr w:type="spellStart"/>
+      <w:r>
+        <w:rPr>
+          <w:rFonts w:cs="David"/>
+          <w:b/>
+          <w:bCs/>
+          <w:i/>
+          <w:iCs/>
+          <w:color w:val="44546A" w:themeColor="text2"/>
+        </w:rPr>
+        <w:t>WAVLNode</w:t>
+      </w:r>
+      <w:proofErr w:type="spellEnd"/>
+      <w:r>
+        <w:rPr>
+          <w:rFonts w:cs="David"/>
+          <w:b/>
+          <w:bCs/>
+          <w:i/>
+          <w:iCs/>
+          <w:color w:val="44546A" w:themeColor="text2"/>
+        </w:rPr>
+        <w:t xml:space="preserve"> node)</w:t>
       </w:r>
       <w:r>
         <w:rPr>
@@ -1608,27 +2056,88 @@
           <w:rtl/>
         </w:rPr>
       </w:pPr>
-      <w:r>
-        <w:rPr>
-          <w:rFonts w:cs="David"/>
-          <w:b/>
-          <w:bCs/>
-          <w:i/>
-          <w:iCs/>
-          <w:color w:val="44546A" w:themeColor="text2"/>
-        </w:rPr>
-        <w:t xml:space="preserve">private </w:t>
-      </w:r>
-      <w:r>
-        <w:rPr>
-          <w:rFonts w:cs="David"/>
-          <w:b/>
-          <w:bCs/>
-          <w:i/>
-          <w:iCs/>
-          <w:color w:val="44546A" w:themeColor="text2"/>
-        </w:rPr>
-        <w:t>rebalance(WAVLNode node, int count)</w:t>
+      <w:proofErr w:type="gramStart"/>
+      <w:r>
+        <w:rPr>
+          <w:rFonts w:cs="David"/>
+          <w:b/>
+          <w:bCs/>
+          <w:i/>
+          <w:iCs/>
+          <w:color w:val="44546A" w:themeColor="text2"/>
+        </w:rPr>
+        <w:t>private</w:t>
+      </w:r>
+      <w:proofErr w:type="gramEnd"/>
+      <w:r>
+        <w:rPr>
+          <w:rFonts w:cs="David"/>
+          <w:b/>
+          <w:bCs/>
+          <w:i/>
+          <w:iCs/>
+          <w:color w:val="44546A" w:themeColor="text2"/>
+        </w:rPr>
+        <w:t xml:space="preserve"> </w:t>
+      </w:r>
+      <w:r>
+        <w:rPr>
+          <w:rFonts w:cs="David"/>
+          <w:b/>
+          <w:bCs/>
+          <w:i/>
+          <w:iCs/>
+          <w:color w:val="44546A" w:themeColor="text2"/>
+        </w:rPr>
+        <w:t>rebalance(</w:t>
+      </w:r>
+      <w:proofErr w:type="spellStart"/>
+      <w:r>
+        <w:rPr>
+          <w:rFonts w:cs="David"/>
+          <w:b/>
+          <w:bCs/>
+          <w:i/>
+          <w:iCs/>
+          <w:color w:val="44546A" w:themeColor="text2"/>
+        </w:rPr>
+        <w:t>WAVLNode</w:t>
+      </w:r>
+      <w:proofErr w:type="spellEnd"/>
+      <w:r>
+        <w:rPr>
+          <w:rFonts w:cs="David"/>
+          <w:b/>
+          <w:bCs/>
+          <w:i/>
+          <w:iCs/>
+          <w:color w:val="44546A" w:themeColor="text2"/>
+        </w:rPr>
+        <w:t xml:space="preserve"> node, </w:t>
+      </w:r>
+      <w:proofErr w:type="spellStart"/>
+      <w:r>
+        <w:rPr>
+          <w:rFonts w:cs="David"/>
+          <w:b/>
+          <w:bCs/>
+          <w:i/>
+          <w:iCs/>
+          <w:color w:val="44546A" w:themeColor="text2"/>
+        </w:rPr>
+        <w:t>int</w:t>
+      </w:r>
+      <w:proofErr w:type="spellEnd"/>
+      <w:r>
+        <w:rPr>
+          <w:rFonts w:cs="David"/>
+          <w:b/>
+          <w:bCs/>
+          <w:i/>
+          <w:iCs/>
+          <w:color w:val="44546A" w:themeColor="text2"/>
+        </w:rPr>
+        <w:t xml:space="preserve"> count)</w:t>
       </w:r>
       <w:r>
         <w:rPr>
@@ -1676,13 +2185,22 @@
           <w:szCs w:val="24"/>
           <w:rtl/>
         </w:rPr>
-        <w:t xml:space="preserve"> ואיזנו אותנו, או אם הקודקוד הנוכחי "ספג" את השינוי בעץ ולא נדרש עדכון ב-</w:t>
+        <w:t xml:space="preserve"> ואיזנו אות</w:t>
       </w:r>
       <w:r>
         <w:rPr>
           <w:rFonts w:eastAsiaTheme="minorEastAsia" w:cs="David" w:hint="cs"/>
           <w:sz w:val="24"/>
           <w:szCs w:val="24"/>
+          <w:rtl/>
+        </w:rPr>
+        <w:t>ו, או אם הקודקוד הנוכחי "ספג" את השינוי בעץ ולא נדרש עדכון ב-</w:t>
+      </w:r>
+      <w:r>
+        <w:rPr>
+          <w:rFonts w:eastAsiaTheme="minorEastAsia" w:cs="David" w:hint="cs"/>
+          <w:sz w:val="24"/>
+          <w:szCs w:val="24"/>
         </w:rPr>
         <w:t>RANK</w:t>
       </w:r>
@@ -1749,6 +2267,7 @@
         </w:rPr>
         <w:t xml:space="preserve"> נבדוק לאיזה כיוון חוסר האיזון נוטה, ובהתאם נקרא לאחת המתודות </w:t>
       </w:r>
+      <w:proofErr w:type="spellStart"/>
       <w:r>
         <w:rPr>
           <w:rFonts w:eastAsiaTheme="minorEastAsia" w:cs="David"/>
@@ -1757,6 +2276,7 @@
         </w:rPr>
         <w:t>rebalanceLeftSide</w:t>
       </w:r>
+      <w:proofErr w:type="spellEnd"/>
       <w:r>
         <w:rPr>
           <w:rFonts w:eastAsiaTheme="minorEastAsia" w:cs="David" w:hint="cs"/>
@@ -1766,6 +2286,7 @@
         </w:rPr>
         <w:t xml:space="preserve">, </w:t>
       </w:r>
+      <w:proofErr w:type="spellStart"/>
       <w:r>
         <w:rPr>
           <w:rFonts w:eastAsiaTheme="minorEastAsia" w:cs="David"/>
@@ -1774,6 +2295,7 @@
         </w:rPr>
         <w:t>rebalanceRightSide</w:t>
       </w:r>
+      <w:proofErr w:type="spellEnd"/>
       <w:r>
         <w:rPr>
           <w:rFonts w:eastAsiaTheme="minorEastAsia" w:cs="David" w:hint="cs"/>
@@ -1838,7 +2360,7 @@
           <w:numId w:val="3"/>
         </w:numPr>
         <w:rPr>
-          <w:rFonts w:eastAsiaTheme="minorEastAsia" w:cs="David" w:hint="cs"/>
+          <w:rFonts w:eastAsiaTheme="minorEastAsia" w:cs="David"/>
           <w:sz w:val="24"/>
           <w:szCs w:val="24"/>
         </w:rPr>
@@ -1913,7 +2435,7 @@
           <w:numId w:val="3"/>
         </w:numPr>
         <w:rPr>
-          <w:rFonts w:eastAsiaTheme="minorEastAsia" w:cs="David" w:hint="cs"/>
+          <w:rFonts w:eastAsiaTheme="minorEastAsia" w:cs="David"/>
           <w:sz w:val="24"/>
           <w:szCs w:val="24"/>
         </w:rPr>
@@ -2065,7 +2587,25 @@
           <w:szCs w:val="24"/>
           <w:rtl/>
         </w:rPr>
-        <w:t>. במידה ונדרש לעדכן מעלה ועד השורש נגיד לסיבוכיות זמן ריצה זו (נלמד בשיעור).</w:t>
+        <w:t>. במידה</w:t>
+      </w:r>
+      <w:r>
+        <w:rPr>
+          <w:rFonts w:eastAsiaTheme="minorEastAsia" w:cs="David" w:hint="cs"/>
+          <w:sz w:val="24"/>
+          <w:szCs w:val="24"/>
+          <w:rtl/>
+        </w:rPr>
+        <w:t xml:space="preserve"> ונדרש לעדכן מעלה ועד השורש נגיע</w:t>
+      </w:r>
+      <w:r>
+        <w:rPr>
+          <w:rFonts w:eastAsiaTheme="minorEastAsia" w:cs="David" w:hint="cs"/>
+          <w:sz w:val="24"/>
+          <w:szCs w:val="24"/>
+          <w:rtl/>
+        </w:rPr>
+        <w:t xml:space="preserve"> לסיבוכיות זמן ריצה זו (נלמד בשיעור).</w:t>
       </w:r>
     </w:p>
     <w:p>
@@ -2081,16 +2621,77 @@
           <w:rtl/>
         </w:rPr>
       </w:pPr>
-      <w:r>
-        <w:rPr>
-          <w:rFonts w:cs="David"/>
-          <w:b/>
-          <w:bCs/>
-          <w:i/>
-          <w:iCs/>
-          <w:color w:val="44546A" w:themeColor="text2"/>
-        </w:rPr>
-        <w:t>private WAVLNodefindClosestNode(int k)</w:t>
+      <w:proofErr w:type="gramStart"/>
+      <w:r>
+        <w:rPr>
+          <w:rFonts w:cs="David"/>
+          <w:b/>
+          <w:bCs/>
+          <w:i/>
+          <w:iCs/>
+          <w:color w:val="44546A" w:themeColor="text2"/>
+        </w:rPr>
+        <w:t>private</w:t>
+      </w:r>
+      <w:proofErr w:type="gramEnd"/>
+      <w:r>
+        <w:rPr>
+          <w:rFonts w:cs="David"/>
+          <w:b/>
+          <w:bCs/>
+          <w:i/>
+          <w:iCs/>
+          <w:color w:val="44546A" w:themeColor="text2"/>
+        </w:rPr>
+        <w:t xml:space="preserve"> </w:t>
+      </w:r>
+      <w:proofErr w:type="spellStart"/>
+      <w:r>
+        <w:rPr>
+          <w:rFonts w:cs="David"/>
+          <w:b/>
+          <w:bCs/>
+          <w:i/>
+          <w:iCs/>
+          <w:color w:val="44546A" w:themeColor="text2"/>
+        </w:rPr>
+        <w:t>WAVLNodefindClosestNode</w:t>
+      </w:r>
+      <w:proofErr w:type="spellEnd"/>
+      <w:r>
+        <w:rPr>
+          <w:rFonts w:cs="David"/>
+          <w:b/>
+          <w:bCs/>
+          <w:i/>
+          <w:iCs/>
+          <w:color w:val="44546A" w:themeColor="text2"/>
+        </w:rPr>
+        <w:t>(</w:t>
+      </w:r>
+      <w:proofErr w:type="spellStart"/>
+      <w:r>
+        <w:rPr>
+          <w:rFonts w:cs="David"/>
+          <w:b/>
+          <w:bCs/>
+          <w:i/>
+          <w:iCs/>
+          <w:color w:val="44546A" w:themeColor="text2"/>
+        </w:rPr>
+        <w:t>int</w:t>
+      </w:r>
+      <w:proofErr w:type="spellEnd"/>
+      <w:r>
+        <w:rPr>
+          <w:rFonts w:cs="David"/>
+          <w:b/>
+          <w:bCs/>
+          <w:i/>
+          <w:iCs/>
+          <w:color w:val="44546A" w:themeColor="text2"/>
+        </w:rPr>
+        <w:t xml:space="preserve"> k)</w:t>
       </w:r>
       <w:r>
         <w:rPr>
@@ -2108,12 +2709,29 @@
     <w:p>
       <w:pPr>
         <w:rPr>
+          <w:rFonts w:eastAsiaTheme="minorEastAsia" w:cs="David"/>
+          <w:sz w:val="24"/>
+          <w:szCs w:val="24"/>
+          <w:rtl/>
+        </w:rPr>
+      </w:pPr>
+      <w:r>
+        <w:rPr>
           <w:rFonts w:eastAsiaTheme="minorEastAsia" w:cs="David" w:hint="cs"/>
           <w:sz w:val="24"/>
           <w:szCs w:val="24"/>
           <w:rtl/>
         </w:rPr>
-      </w:pPr>
+        <w:t xml:space="preserve">מתודת עזר שמטרתה למצוא את הקודקוד הקיים "הקרוב ביותר" למפתח </w:t>
+      </w:r>
+      <w:r>
+        <w:rPr>
+          <w:rFonts w:eastAsiaTheme="minorEastAsia" w:cs="David"/>
+          <w:sz w:val="24"/>
+          <w:szCs w:val="24"/>
+        </w:rPr>
+        <w:t>k</w:t>
+      </w:r>
       <w:r>
         <w:rPr>
           <w:rFonts w:eastAsiaTheme="minorEastAsia" w:cs="David" w:hint="cs"/>
@@ -2121,7 +2739,7 @@
           <w:szCs w:val="24"/>
           <w:rtl/>
         </w:rPr>
-        <w:t xml:space="preserve">מתודת עזר שמטרתה למצוא את הקודקוד הקיים "הקרוב ביותר" למפתח </w:t>
+        <w:t>. המתודה פועלת מ-</w:t>
       </w:r>
       <w:r>
         <w:rPr>
@@ -2129,6 +2747,49 @@
           <w:sz w:val="24"/>
           <w:szCs w:val="24"/>
         </w:rPr>
+        <w:t>min</w:t>
+      </w:r>
+      <w:r>
+        <w:rPr>
+          <w:rFonts w:eastAsiaTheme="minorEastAsia" w:cs="David" w:hint="cs"/>
+          <w:sz w:val="24"/>
+          <w:szCs w:val="24"/>
+          <w:rtl/>
+        </w:rPr>
+        <w:t xml:space="preserve"> כלפי מעלה, ומחפשת </w:t>
+      </w:r>
+      <w:r>
+        <w:rPr>
+          <w:rFonts w:eastAsiaTheme="minorEastAsia" w:cs="David" w:hint="cs"/>
+          <w:sz w:val="24"/>
+          <w:szCs w:val="24"/>
+          <w:rtl/>
+        </w:rPr>
+        <w:t>את האב הקדמון המשותף ל</w:t>
+      </w:r>
+      <w:r>
+        <w:rPr>
+          <w:rFonts w:eastAsiaTheme="minorEastAsia" w:cs="David"/>
+          <w:sz w:val="24"/>
+          <w:szCs w:val="24"/>
+        </w:rPr>
+        <w:t>min</w:t>
+      </w:r>
+      <w:r>
+        <w:rPr>
+          <w:rFonts w:eastAsiaTheme="minorEastAsia" w:cs="David" w:hint="cs"/>
+          <w:sz w:val="24"/>
+          <w:szCs w:val="24"/>
+          <w:rtl/>
+        </w:rPr>
+        <w:t xml:space="preserve"> ו-</w:t>
+      </w:r>
+      <w:r>
+        <w:rPr>
+          <w:rFonts w:eastAsiaTheme="minorEastAsia" w:cs="David"/>
+          <w:sz w:val="24"/>
+          <w:szCs w:val="24"/>
+        </w:rPr>
         <w:t>k</w:t>
       </w:r>
       <w:r>
@@ -2138,7 +2799,26 @@
           <w:szCs w:val="24"/>
           <w:rtl/>
         </w:rPr>
-        <w:t>. המתודה פועלת מ-</w:t>
+        <w:t>. לאחר מכן תרד כלפי העלים.</w:t>
+      </w:r>
+    </w:p>
+    <w:p>
+      <w:pPr>
+        <w:rPr>
+          <w:rFonts w:eastAsiaTheme="minorEastAsia" w:cs="David" w:hint="cs"/>
+          <w:sz w:val="24"/>
+          <w:szCs w:val="24"/>
+          <w:rtl/>
+        </w:rPr>
+      </w:pPr>
+      <w:r>
+        <w:rPr>
+          <w:rFonts w:eastAsiaTheme="minorEastAsia" w:cs="David" w:hint="cs"/>
+          <w:sz w:val="24"/>
+          <w:szCs w:val="24"/>
+          <w:rtl/>
+        </w:rPr>
+        <w:t xml:space="preserve">הקודקוד שנחזיר יהיה אחד משלוש: קודקוד בעל מפתח </w:t>
       </w:r>
       <w:r>
         <w:rPr>
@@ -2146,7 +2826,7 @@
           <w:sz w:val="24"/>
           <w:szCs w:val="24"/>
         </w:rPr>
-        <w:t>min</w:t>
+        <w:t>k</w:t>
       </w:r>
       <w:r>
         <w:rPr>
@@ -2155,7 +2835,16 @@
           <w:szCs w:val="24"/>
           <w:rtl/>
         </w:rPr>
-        <w:t xml:space="preserve"> כלפי מעלה, ומחפשת </w:t>
+        <w:t xml:space="preserve"> </w:t>
+      </w:r>
+      <w:r>
+        <w:rPr>
+          <w:rFonts w:eastAsiaTheme="minorEastAsia" w:cs="David"/>
+          <w:sz w:val="24"/>
+          <w:szCs w:val="24"/>
+          <w:rtl/>
+        </w:rPr>
+        <w:t>–</w:t>
       </w:r>
       <w:r>
         <w:rPr>
@@ -2164,16 +2853,35 @@
           <w:szCs w:val="24"/>
           <w:rtl/>
         </w:rPr>
-        <w:t>את האב הקדמון המשותף ל</w:t>
-      </w:r>
+        <w:t xml:space="preserve"> כלומר מצאנו את הקודקוד עצמו. קודקוד בעל מפתח גדול מ-</w:t>
+      </w:r>
+      <w:r>
+        <w:rPr>
+          <w:rFonts w:eastAsiaTheme="minorEastAsia" w:cs="David" w:hint="cs"/>
+          <w:sz w:val="24"/>
+          <w:szCs w:val="24"/>
+        </w:rPr>
+        <w:t>K</w:t>
+      </w:r>
+      <w:r>
+        <w:rPr>
+          <w:rFonts w:eastAsiaTheme="minorEastAsia" w:cs="David" w:hint="cs"/>
+          <w:sz w:val="24"/>
+          <w:szCs w:val="24"/>
+          <w:rtl/>
+        </w:rPr>
+        <w:t xml:space="preserve"> שהבן השמאלי שלו הוא </w:t>
+      </w:r>
+      <w:proofErr w:type="spellStart"/>
       <w:r>
         <w:rPr>
           <w:rFonts w:eastAsiaTheme="minorEastAsia" w:cs="David"/>
           <w:sz w:val="24"/>
           <w:szCs w:val="24"/>
         </w:rPr>
-        <w:t>min</w:t>
-      </w:r>
+        <w:t>WAVLExternalNode</w:t>
+      </w:r>
+      <w:proofErr w:type="spellEnd"/>
       <w:r>
         <w:rPr>
           <w:rFonts w:eastAsiaTheme="minorEastAsia" w:cs="David" w:hint="cs"/>
@@ -2181,7 +2889,7 @@
           <w:szCs w:val="24"/>
           <w:rtl/>
         </w:rPr>
-        <w:t xml:space="preserve"> ו-</w:t>
+        <w:t xml:space="preserve"> (כלומר המקום החוקי להכניס קודקוד עם מפתח </w:t>
       </w:r>
       <w:r>
         <w:rPr>
@@ -2198,18 +2906,35 @@
           <w:szCs w:val="24"/>
           <w:rtl/>
         </w:rPr>
-        <w:t>. לאחר מכן תרד כלפי העלים.</w:t>
-      </w:r>
-    </w:p>
-    <w:p>
-      <w:pPr>
+        <w:t xml:space="preserve"> משמאלו). קודקוד בעל מפתח קטן מ-</w:t>
+      </w:r>
+      <w:r>
+        <w:rPr>
+          <w:rFonts w:eastAsiaTheme="minorEastAsia" w:cs="David" w:hint="cs"/>
+          <w:sz w:val="24"/>
+          <w:szCs w:val="24"/>
+        </w:rPr>
+        <w:t>K</w:t>
+      </w:r>
+      <w:r>
+        <w:rPr>
+          <w:rFonts w:eastAsiaTheme="minorEastAsia" w:cs="David" w:hint="cs"/>
+          <w:sz w:val="24"/>
+          <w:szCs w:val="24"/>
+          <w:rtl/>
+        </w:rPr>
+        <w:t xml:space="preserve"> שהבן הימני שלו הוא </w:t>
+      </w:r>
+      <w:proofErr w:type="spellStart"/>
+      <w:r>
         <w:rPr>
           <w:rFonts w:eastAsiaTheme="minorEastAsia" w:cs="David"/>
           <w:sz w:val="24"/>
           <w:szCs w:val="24"/>
-          <w:rtl/>
-        </w:rPr>
-      </w:pPr>
+        </w:rPr>
+        <w:t>WAVLExternalNode</w:t>
+      </w:r>
+      <w:proofErr w:type="spellEnd"/>
       <w:r>
         <w:rPr>
           <w:rFonts w:eastAsiaTheme="minorEastAsia" w:cs="David" w:hint="cs"/>
@@ -2217,7 +2942,7 @@
           <w:szCs w:val="24"/>
           <w:rtl/>
         </w:rPr>
-        <w:t xml:space="preserve">הקודקוד שנחזיר יהיה אחד משלוש: קודקוד בעל מפתח </w:t>
+        <w:t xml:space="preserve"> (כלומר המקום החוקי להכניס קודקוד עם מפתח </w:t>
       </w:r>
       <w:r>
         <w:rPr>
@@ -2234,160 +2959,22 @@
           <w:szCs w:val="24"/>
           <w:rtl/>
         </w:rPr>
-        <w:t xml:space="preserve"> </w:t>
-      </w:r>
-      <w:r>
+        <w:t xml:space="preserve"> מימינו)</w:t>
+      </w:r>
+      <w:r>
+        <w:rPr>
+          <w:rFonts w:eastAsiaTheme="minorEastAsia" w:cs="David" w:hint="cs"/>
+          <w:sz w:val="24"/>
+          <w:szCs w:val="24"/>
+          <w:rtl/>
+        </w:rPr>
+        <w:t>.</w:t>
+      </w:r>
+    </w:p>
+    <w:p>
+      <w:pPr>
         <w:rPr>
           <w:rFonts w:eastAsiaTheme="minorEastAsia" w:cs="David"/>
-          <w:sz w:val="24"/>
-          <w:szCs w:val="24"/>
-          <w:rtl/>
-        </w:rPr>
-        <w:t>–</w:t>
-      </w:r>
-      <w:r>
-        <w:rPr>
-          <w:rFonts w:eastAsiaTheme="minorEastAsia" w:cs="David" w:hint="cs"/>
-          <w:sz w:val="24"/>
-          <w:szCs w:val="24"/>
-          <w:rtl/>
-        </w:rPr>
-        <w:t xml:space="preserve"> כלומר מצאנו את הקודקוד עצמו. קודקוד בעל מפתח גדול מ-</w:t>
-      </w:r>
-      <w:r>
-        <w:rPr>
-          <w:rFonts w:eastAsiaTheme="minorEastAsia" w:cs="David" w:hint="cs"/>
-          <w:sz w:val="24"/>
-          <w:szCs w:val="24"/>
-        </w:rPr>
-        <w:t>K</w:t>
-      </w:r>
-      <w:r>
-        <w:rPr>
-          <w:rFonts w:eastAsiaTheme="minorEastAsia" w:cs="David" w:hint="cs"/>
-          <w:sz w:val="24"/>
-          <w:szCs w:val="24"/>
-          <w:rtl/>
-        </w:rPr>
-        <w:t xml:space="preserve"> שהבן השמאלי שלו הוא </w:t>
-      </w:r>
-      <w:r>
-        <w:rPr>
-          <w:rFonts w:eastAsiaTheme="minorEastAsia" w:cs="David"/>
-          <w:sz w:val="24"/>
-          <w:szCs w:val="24"/>
-        </w:rPr>
-        <w:t>WAVLExternalNode</w:t>
-      </w:r>
-      <w:r>
-        <w:rPr>
-          <w:rFonts w:eastAsiaTheme="minorEastAsia" w:cs="David" w:hint="cs"/>
-          <w:sz w:val="24"/>
-          <w:szCs w:val="24"/>
-          <w:rtl/>
-        </w:rPr>
-        <w:t xml:space="preserve"> (</w:t>
-      </w:r>
-      <w:r>
-        <w:rPr>
-          <w:rFonts w:eastAsiaTheme="minorEastAsia" w:cs="David" w:hint="cs"/>
-          <w:sz w:val="24"/>
-          <w:szCs w:val="24"/>
-          <w:rtl/>
-        </w:rPr>
-        <w:t xml:space="preserve">כלומר המקום החוקי </w:t>
-      </w:r>
-      <w:r>
-        <w:rPr>
-          <w:rFonts w:eastAsiaTheme="minorEastAsia" w:cs="David" w:hint="cs"/>
-          <w:sz w:val="24"/>
-          <w:szCs w:val="24"/>
-          <w:rtl/>
-        </w:rPr>
-        <w:t xml:space="preserve">להכניס קודקוד עם מפתח </w:t>
-      </w:r>
-      <w:r>
-        <w:rPr>
-          <w:rFonts w:eastAsiaTheme="minorEastAsia" w:cs="David"/>
-          <w:sz w:val="24"/>
-          <w:szCs w:val="24"/>
-        </w:rPr>
-        <w:t>k</w:t>
-      </w:r>
-      <w:r>
-        <w:rPr>
-          <w:rFonts w:eastAsiaTheme="minorEastAsia" w:cs="David" w:hint="cs"/>
-          <w:sz w:val="24"/>
-          <w:szCs w:val="24"/>
-          <w:rtl/>
-        </w:rPr>
-        <w:t xml:space="preserve"> משמאלו). קודקוד בעל מפתח קטן מ-</w:t>
-      </w:r>
-      <w:r>
-        <w:rPr>
-          <w:rFonts w:eastAsiaTheme="minorEastAsia" w:cs="David" w:hint="cs"/>
-          <w:sz w:val="24"/>
-          <w:szCs w:val="24"/>
-        </w:rPr>
-        <w:t>K</w:t>
-      </w:r>
-      <w:r>
-        <w:rPr>
-          <w:rFonts w:eastAsiaTheme="minorEastAsia" w:cs="David" w:hint="cs"/>
-          <w:sz w:val="24"/>
-          <w:szCs w:val="24"/>
-          <w:rtl/>
-        </w:rPr>
-        <w:t xml:space="preserve"> שהבן הימני שלו הוא </w:t>
-      </w:r>
-      <w:r>
-        <w:rPr>
-          <w:rFonts w:eastAsiaTheme="minorEastAsia" w:cs="David"/>
-          <w:sz w:val="24"/>
-          <w:szCs w:val="24"/>
-        </w:rPr>
-        <w:t>WAVLExternalNode</w:t>
-      </w:r>
-      <w:r>
-        <w:rPr>
-          <w:rFonts w:eastAsiaTheme="minorEastAsia" w:cs="David" w:hint="cs"/>
-          <w:sz w:val="24"/>
-          <w:szCs w:val="24"/>
-          <w:rtl/>
-        </w:rPr>
-        <w:t xml:space="preserve"> (כלומר המקום החוקי להכניס קודקוד עם מפתח </w:t>
-      </w:r>
-      <w:r>
-        <w:rPr>
-          <w:rFonts w:eastAsiaTheme="minorEastAsia" w:cs="David"/>
-          <w:sz w:val="24"/>
-          <w:szCs w:val="24"/>
-        </w:rPr>
-        <w:t>k</w:t>
-      </w:r>
-      <w:r>
-        <w:rPr>
-          <w:rFonts w:eastAsiaTheme="minorEastAsia" w:cs="David" w:hint="cs"/>
-          <w:sz w:val="24"/>
-          <w:szCs w:val="24"/>
-          <w:rtl/>
-        </w:rPr>
-        <w:t xml:space="preserve"> מימינו)</w:t>
-      </w:r>
-      <w:r>
-        <w:rPr>
-          <w:rFonts w:eastAsiaTheme="minorEastAsia" w:cs="David" w:hint="cs"/>
-          <w:sz w:val="24"/>
-          <w:szCs w:val="24"/>
-          <w:rtl/>
-        </w:rPr>
-        <w:t>.</w:t>
-      </w:r>
-    </w:p>
-    <w:p>
-      <w:pPr>
-        <w:rPr>
-          <w:rFonts w:eastAsiaTheme="minorEastAsia" w:cs="David" w:hint="cs"/>
           <w:sz w:val="24"/>
           <w:szCs w:val="24"/>
           <w:rtl/>
@@ -2464,117 +3051,1789 @@
         </w:rPr>
         <w:t>.</w:t>
       </w:r>
+    </w:p>
+    <w:p>
+      <w:pPr>
+        <w:rPr>
+          <w:rFonts w:eastAsiaTheme="minorEastAsia" w:cs="David"/>
+          <w:sz w:val="24"/>
+          <w:szCs w:val="24"/>
+          <w:rtl/>
+        </w:rPr>
+      </w:pPr>
+    </w:p>
+    <w:p>
+      <w:pPr>
+        <w:pStyle w:val="Heading2"/>
+        <w:rPr>
+          <w:rFonts w:cs="David"/>
+          <w:b/>
+          <w:bCs/>
+          <w:i/>
+          <w:iCs/>
+          <w:color w:val="44546A" w:themeColor="text2"/>
+          <w:rtl/>
+        </w:rPr>
+      </w:pPr>
+      <w:proofErr w:type="gramStart"/>
+      <w:r>
+        <w:rPr>
+          <w:rFonts w:cs="David"/>
+          <w:b/>
+          <w:bCs/>
+          <w:i/>
+          <w:iCs/>
+          <w:color w:val="44546A" w:themeColor="text2"/>
+        </w:rPr>
+        <w:t>private</w:t>
+      </w:r>
+      <w:proofErr w:type="gramEnd"/>
+      <w:r>
+        <w:rPr>
+          <w:rFonts w:cs="David"/>
+          <w:b/>
+          <w:bCs/>
+          <w:i/>
+          <w:iCs/>
+          <w:color w:val="44546A" w:themeColor="text2"/>
+        </w:rPr>
+        <w:t xml:space="preserve"> </w:t>
+      </w:r>
+      <w:proofErr w:type="spellStart"/>
+      <w:r>
+        <w:rPr>
+          <w:rFonts w:cs="David"/>
+          <w:b/>
+          <w:bCs/>
+          <w:i/>
+          <w:iCs/>
+          <w:color w:val="44546A" w:themeColor="text2"/>
+        </w:rPr>
+        <w:t>int</w:t>
+      </w:r>
+      <w:proofErr w:type="spellEnd"/>
+      <w:r>
+        <w:rPr>
+          <w:rFonts w:cs="David"/>
+          <w:b/>
+          <w:bCs/>
+          <w:i/>
+          <w:iCs/>
+          <w:color w:val="44546A" w:themeColor="text2"/>
+        </w:rPr>
+        <w:t xml:space="preserve"> </w:t>
+      </w:r>
+      <w:proofErr w:type="spellStart"/>
+      <w:r>
+        <w:rPr>
+          <w:rFonts w:cs="David"/>
+          <w:b/>
+          <w:bCs/>
+          <w:i/>
+          <w:iCs/>
+          <w:color w:val="44546A" w:themeColor="text2"/>
+        </w:rPr>
+        <w:t>keysToArray</w:t>
+      </w:r>
+      <w:proofErr w:type="spellEnd"/>
+      <w:r>
+        <w:rPr>
+          <w:rFonts w:cs="David"/>
+          <w:b/>
+          <w:bCs/>
+          <w:i/>
+          <w:iCs/>
+          <w:color w:val="44546A" w:themeColor="text2"/>
+        </w:rPr>
+        <w:t>(</w:t>
+      </w:r>
+      <w:proofErr w:type="spellStart"/>
+      <w:r>
+        <w:rPr>
+          <w:rFonts w:cs="David"/>
+          <w:b/>
+          <w:bCs/>
+          <w:i/>
+          <w:iCs/>
+          <w:color w:val="44546A" w:themeColor="text2"/>
+        </w:rPr>
+        <w:t>AbsWAVLNode</w:t>
+      </w:r>
+      <w:proofErr w:type="spellEnd"/>
+      <w:r>
+        <w:rPr>
+          <w:rFonts w:cs="David"/>
+          <w:b/>
+          <w:bCs/>
+          <w:i/>
+          <w:iCs/>
+          <w:color w:val="44546A" w:themeColor="text2"/>
+        </w:rPr>
+        <w:t xml:space="preserve"> source, </w:t>
+      </w:r>
+      <w:proofErr w:type="spellStart"/>
+      <w:r>
+        <w:rPr>
+          <w:rFonts w:cs="David"/>
+          <w:b/>
+          <w:bCs/>
+          <w:i/>
+          <w:iCs/>
+          <w:color w:val="44546A" w:themeColor="text2"/>
+        </w:rPr>
+        <w:t>int</w:t>
+      </w:r>
+      <w:proofErr w:type="spellEnd"/>
+      <w:r>
+        <w:rPr>
+          <w:rFonts w:cs="David"/>
+          <w:b/>
+          <w:bCs/>
+          <w:i/>
+          <w:iCs/>
+          <w:color w:val="44546A" w:themeColor="text2"/>
+        </w:rPr>
+        <w:t xml:space="preserve">[] </w:t>
+      </w:r>
+      <w:proofErr w:type="spellStart"/>
+      <w:r>
+        <w:rPr>
+          <w:rFonts w:cs="David"/>
+          <w:b/>
+          <w:bCs/>
+          <w:i/>
+          <w:iCs/>
+          <w:color w:val="44546A" w:themeColor="text2"/>
+        </w:rPr>
+        <w:t>arr</w:t>
+      </w:r>
+      <w:proofErr w:type="spellEnd"/>
+      <w:r>
+        <w:rPr>
+          <w:rFonts w:cs="David"/>
+          <w:b/>
+          <w:bCs/>
+          <w:i/>
+          <w:iCs/>
+          <w:color w:val="44546A" w:themeColor="text2"/>
+        </w:rPr>
+        <w:t xml:space="preserve">, </w:t>
+      </w:r>
+      <w:proofErr w:type="spellStart"/>
+      <w:r>
+        <w:rPr>
+          <w:rFonts w:cs="David"/>
+          <w:b/>
+          <w:bCs/>
+          <w:i/>
+          <w:iCs/>
+          <w:color w:val="44546A" w:themeColor="text2"/>
+        </w:rPr>
+        <w:t>int</w:t>
+      </w:r>
+      <w:proofErr w:type="spellEnd"/>
+      <w:r>
+        <w:rPr>
+          <w:rFonts w:cs="David"/>
+          <w:b/>
+          <w:bCs/>
+          <w:i/>
+          <w:iCs/>
+          <w:color w:val="44546A" w:themeColor="text2"/>
+        </w:rPr>
+        <w:t xml:space="preserve"> place)</w:t>
+      </w:r>
+      <w:r>
+        <w:rPr>
+          <w:rFonts w:cs="David" w:hint="cs"/>
+          <w:b/>
+          <w:bCs/>
+          <w:i/>
+          <w:iCs/>
+          <w:color w:val="44546A" w:themeColor="text2"/>
+          <w:rtl/>
+        </w:rPr>
+        <w:t>:</w:t>
+      </w:r>
+    </w:p>
+    <w:p>
+      <w:pPr>
+        <w:rPr>
+          <w:rtl/>
+        </w:rPr>
+      </w:pPr>
+      <w:r>
+        <w:rPr>
+          <w:rFonts w:hint="cs"/>
+          <w:rtl/>
+        </w:rPr>
+        <w:t>מתודת עזר רקורסיבית למילוי מערך במפתחות של העץ לפי הסדר.</w:t>
+      </w:r>
+      <w:r>
+        <w:rPr>
+          <w:rFonts w:hint="cs"/>
+          <w:rtl/>
+        </w:rPr>
+        <w:t xml:space="preserve"> הפונקציה מקבלת מיקום, המערך למלא, והקודקוד שאנחנו רצים עליו כרגע.</w:t>
+      </w:r>
+      <w:r>
+        <w:rPr>
+          <w:rFonts w:hint="cs"/>
+          <w:rtl/>
+        </w:rPr>
+        <w:t xml:space="preserve"> במידה והקודקוד הוא </w:t>
+      </w:r>
+      <w:proofErr w:type="spellStart"/>
+      <w:r>
+        <w:t>WAVLExternalNode</w:t>
+      </w:r>
+      <w:proofErr w:type="spellEnd"/>
+      <w:r>
+        <w:rPr>
+          <w:rFonts w:hint="cs"/>
+          <w:rtl/>
+        </w:rPr>
+        <w:t xml:space="preserve">, כלומר אין צורך להוסיף לתא </w:t>
+      </w:r>
+      <w:r>
+        <w:rPr>
+          <w:rtl/>
+        </w:rPr>
+        <w:t>–</w:t>
+      </w:r>
+      <w:r>
+        <w:rPr>
+          <w:rFonts w:hint="cs"/>
+          <w:rtl/>
+        </w:rPr>
+        <w:t xml:space="preserve"> נחזיר את המיקום שקיבלנו. אחרת </w:t>
+      </w:r>
+      <w:r>
+        <w:t>place</w:t>
+      </w:r>
+      <w:r>
+        <w:rPr>
+          <w:rFonts w:hint="cs"/>
+          <w:rtl/>
+        </w:rPr>
+        <w:t xml:space="preserve"> יקבל את הערך של קריאה רקורסיבית לבן השמאלי של הפונקציה. במיקום שקיבלנו חזרה נשים את הערך של ה-</w:t>
+      </w:r>
+      <w:r>
+        <w:t>NODE</w:t>
+      </w:r>
+      <w:r>
+        <w:rPr>
+          <w:rFonts w:hint="cs"/>
+          <w:rtl/>
+        </w:rPr>
+        <w:t xml:space="preserve"> הנוכחי </w:t>
+      </w:r>
+      <w:r>
+        <w:rPr>
+          <w:rtl/>
+        </w:rPr>
+        <w:t>–</w:t>
+      </w:r>
+      <w:r>
+        <w:rPr>
+          <w:rFonts w:hint="cs"/>
+          <w:rtl/>
+        </w:rPr>
+        <w:t xml:space="preserve"> כבר מילאנו את כל התת-עץ השמאלי שלו. כעת עלינו לקדם את </w:t>
+      </w:r>
+      <w:r>
+        <w:lastRenderedPageBreak/>
+        <w:t>place</w:t>
+      </w:r>
+      <w:r>
+        <w:rPr>
+          <w:rFonts w:hint="cs"/>
+          <w:rtl/>
+        </w:rPr>
+        <w:t xml:space="preserve"> ב-1 ולמלא את התת עץ הימני שלו ע"י קריאה רקורסיבית לפונקציה. הערך שקיבלנו חזרה יהיה הערך שנחזיר לאבא שקרא.</w:t>
+      </w:r>
+    </w:p>
+    <w:p>
+      <w:pPr>
+        <w:rPr>
+          <w:rFonts w:eastAsiaTheme="minorEastAsia"/>
+          <w:rtl/>
+        </w:rPr>
+      </w:pPr>
+      <w:r>
+        <w:rPr>
+          <w:rFonts w:hint="cs"/>
+          <w:rtl/>
+        </w:rPr>
+        <w:t xml:space="preserve">סיבוכיות זמן ריצה: </w:t>
+      </w:r>
+      <m:oMath>
+        <m:r>
+          <w:rPr>
+            <w:rFonts w:ascii="Cambria Math" w:hAnsi="Cambria Math"/>
+          </w:rPr>
+          <m:t>O(n)</m:t>
+        </m:r>
+      </m:oMath>
+      <w:r>
+        <w:rPr>
+          <w:rFonts w:eastAsiaTheme="minorEastAsia" w:hint="cs"/>
+          <w:rtl/>
+        </w:rPr>
+        <w:t xml:space="preserve"> </w:t>
+      </w:r>
+      <w:r>
+        <w:rPr>
+          <w:rFonts w:eastAsiaTheme="minorEastAsia"/>
+          <w:rtl/>
+        </w:rPr>
+        <w:t>–</w:t>
+      </w:r>
+      <w:r>
+        <w:rPr>
+          <w:rFonts w:eastAsiaTheme="minorEastAsia" w:hint="cs"/>
+          <w:rtl/>
+        </w:rPr>
+        <w:t xml:space="preserve"> צריך לעבור על כל קודקוד פעם אחת ולהכניסו.</w:t>
+      </w:r>
+    </w:p>
+    <w:p>
+      <w:pPr>
+        <w:rPr>
+          <w:rFonts w:eastAsiaTheme="minorEastAsia"/>
+          <w:rtl/>
+        </w:rPr>
+      </w:pPr>
+    </w:p>
+    <w:p>
+      <w:pPr>
+        <w:pStyle w:val="Heading2"/>
+        <w:rPr>
+          <w:rFonts w:cs="David"/>
+          <w:b/>
+          <w:bCs/>
+          <w:i/>
+          <w:iCs/>
+          <w:color w:val="44546A" w:themeColor="text2"/>
+          <w:rtl/>
+        </w:rPr>
+      </w:pPr>
+      <w:proofErr w:type="gramStart"/>
+      <w:r>
+        <w:rPr>
+          <w:rFonts w:cs="David"/>
+          <w:b/>
+          <w:bCs/>
+          <w:i/>
+          <w:iCs/>
+          <w:color w:val="44546A" w:themeColor="text2"/>
+        </w:rPr>
+        <w:t>private</w:t>
+      </w:r>
+      <w:proofErr w:type="gramEnd"/>
+      <w:r>
+        <w:rPr>
+          <w:rFonts w:cs="David"/>
+          <w:b/>
+          <w:bCs/>
+          <w:i/>
+          <w:iCs/>
+          <w:color w:val="44546A" w:themeColor="text2"/>
+        </w:rPr>
+        <w:t xml:space="preserve"> </w:t>
+      </w:r>
+      <w:proofErr w:type="spellStart"/>
+      <w:r>
+        <w:rPr>
+          <w:rFonts w:cs="David"/>
+          <w:b/>
+          <w:bCs/>
+          <w:i/>
+          <w:iCs/>
+          <w:color w:val="44546A" w:themeColor="text2"/>
+        </w:rPr>
+        <w:t>int</w:t>
+      </w:r>
+      <w:proofErr w:type="spellEnd"/>
+      <w:r>
+        <w:rPr>
+          <w:rFonts w:cs="David"/>
+          <w:b/>
+          <w:bCs/>
+          <w:i/>
+          <w:iCs/>
+          <w:color w:val="44546A" w:themeColor="text2"/>
+        </w:rPr>
+        <w:t xml:space="preserve"> </w:t>
+      </w:r>
+      <w:proofErr w:type="spellStart"/>
+      <w:r>
+        <w:rPr>
+          <w:rFonts w:cs="David"/>
+          <w:b/>
+          <w:bCs/>
+          <w:i/>
+          <w:iCs/>
+          <w:color w:val="44546A" w:themeColor="text2"/>
+        </w:rPr>
+        <w:t>infoToArray</w:t>
+      </w:r>
+      <w:proofErr w:type="spellEnd"/>
+      <w:r>
+        <w:rPr>
+          <w:rFonts w:cs="David"/>
+          <w:b/>
+          <w:bCs/>
+          <w:i/>
+          <w:iCs/>
+          <w:color w:val="44546A" w:themeColor="text2"/>
+        </w:rPr>
+        <w:t>(</w:t>
+      </w:r>
+      <w:proofErr w:type="spellStart"/>
+      <w:r>
+        <w:rPr>
+          <w:rFonts w:cs="David"/>
+          <w:b/>
+          <w:bCs/>
+          <w:i/>
+          <w:iCs/>
+          <w:color w:val="44546A" w:themeColor="text2"/>
+        </w:rPr>
+        <w:t>AbsWAVLNode</w:t>
+      </w:r>
+      <w:proofErr w:type="spellEnd"/>
+      <w:r>
+        <w:rPr>
+          <w:rFonts w:cs="David"/>
+          <w:b/>
+          <w:bCs/>
+          <w:i/>
+          <w:iCs/>
+          <w:color w:val="44546A" w:themeColor="text2"/>
+        </w:rPr>
+        <w:t xml:space="preserve"> source, String[] </w:t>
+      </w:r>
+      <w:proofErr w:type="spellStart"/>
+      <w:r>
+        <w:rPr>
+          <w:rFonts w:cs="David"/>
+          <w:b/>
+          <w:bCs/>
+          <w:i/>
+          <w:iCs/>
+          <w:color w:val="44546A" w:themeColor="text2"/>
+        </w:rPr>
+        <w:t>arr</w:t>
+      </w:r>
+      <w:proofErr w:type="spellEnd"/>
+      <w:r>
+        <w:rPr>
+          <w:rFonts w:cs="David"/>
+          <w:b/>
+          <w:bCs/>
+          <w:i/>
+          <w:iCs/>
+          <w:color w:val="44546A" w:themeColor="text2"/>
+        </w:rPr>
+        <w:t xml:space="preserve">, </w:t>
+      </w:r>
+      <w:proofErr w:type="spellStart"/>
+      <w:r>
+        <w:rPr>
+          <w:rFonts w:cs="David"/>
+          <w:b/>
+          <w:bCs/>
+          <w:i/>
+          <w:iCs/>
+          <w:color w:val="44546A" w:themeColor="text2"/>
+        </w:rPr>
+        <w:t>int</w:t>
+      </w:r>
+      <w:proofErr w:type="spellEnd"/>
+      <w:r>
+        <w:rPr>
+          <w:rFonts w:cs="David"/>
+          <w:b/>
+          <w:bCs/>
+          <w:i/>
+          <w:iCs/>
+          <w:color w:val="44546A" w:themeColor="text2"/>
+        </w:rPr>
+        <w:t xml:space="preserve"> place)</w:t>
+      </w:r>
+      <w:r>
+        <w:rPr>
+          <w:rFonts w:cs="David" w:hint="cs"/>
+          <w:b/>
+          <w:bCs/>
+          <w:i/>
+          <w:iCs/>
+          <w:color w:val="44546A" w:themeColor="text2"/>
+          <w:rtl/>
+        </w:rPr>
+        <w:t>:</w:t>
+      </w:r>
+    </w:p>
+    <w:p>
+      <w:pPr>
+        <w:rPr>
+          <w:rFonts w:hint="cs"/>
+          <w:rtl/>
+        </w:rPr>
+      </w:pPr>
+      <w:r>
+        <w:rPr>
+          <w:rFonts w:hint="cs"/>
+          <w:rtl/>
+        </w:rPr>
+        <w:t xml:space="preserve">מתודה עזר רקורסיבית למילוי מערך בערכים של העץ לפי סדר המפתחות. הפונקציה פועלת כמו הפונקציה הקודמת </w:t>
+      </w:r>
+      <w:r>
+        <w:rPr>
+          <w:rtl/>
+        </w:rPr>
+        <w:t>–</w:t>
+      </w:r>
+      <w:r>
+        <w:rPr>
+          <w:rFonts w:hint="cs"/>
+          <w:rtl/>
+        </w:rPr>
+        <w:t xml:space="preserve"> </w:t>
+      </w:r>
+      <w:proofErr w:type="spellStart"/>
+      <w:r>
+        <w:t>keysToArray</w:t>
+      </w:r>
+      <w:proofErr w:type="spellEnd"/>
+      <w:r>
+        <w:rPr>
+          <w:rFonts w:hint="cs"/>
+          <w:rtl/>
+        </w:rPr>
+        <w:t xml:space="preserve"> רק ממלאת ערכים במקום מפתחות.</w:t>
+      </w:r>
+    </w:p>
+    <w:p>
+      <w:pPr>
+        <w:rPr>
+          <w:rFonts w:eastAsiaTheme="minorEastAsia"/>
+          <w:rtl/>
+        </w:rPr>
+      </w:pPr>
+      <w:r>
+        <w:rPr>
+          <w:rFonts w:hint="cs"/>
+          <w:rtl/>
+        </w:rPr>
+        <w:t xml:space="preserve">זמן ריצה: </w:t>
+      </w:r>
+      <m:oMath>
+        <m:r>
+          <w:rPr>
+            <w:rFonts w:ascii="Cambria Math" w:hAnsi="Cambria Math"/>
+          </w:rPr>
+          <m:t>O(n)</m:t>
+        </m:r>
+      </m:oMath>
+    </w:p>
+    <w:p>
+      <w:pPr>
+        <w:rPr>
+          <w:rFonts w:hint="cs"/>
+          <w:rtl/>
+        </w:rPr>
+      </w:pPr>
+    </w:p>
+    <w:p>
+      <w:pPr>
+        <w:pStyle w:val="Heading1"/>
+        <w:rPr>
+          <w:rFonts w:cs="David"/>
+          <w:rtl/>
+        </w:rPr>
+      </w:pPr>
+      <w:r>
+        <w:rPr>
+          <w:rFonts w:cs="David" w:hint="cs"/>
+          <w:rtl/>
+        </w:rPr>
+        <w:t>פונקציות מטרה:</w:t>
+      </w:r>
+    </w:p>
+    <w:p>
+      <w:pPr>
+        <w:rPr>
+          <w:rFonts w:hint="cs"/>
+          <w:rtl/>
+        </w:rPr>
+      </w:pPr>
+    </w:p>
+    <w:p>
+      <w:pPr>
+        <w:pStyle w:val="Heading2"/>
+        <w:rPr>
+          <w:rFonts w:cs="David"/>
+          <w:b/>
+          <w:bCs/>
+          <w:i/>
+          <w:iCs/>
+          <w:color w:val="44546A" w:themeColor="text2"/>
+          <w:rtl/>
+        </w:rPr>
+      </w:pPr>
+      <w:proofErr w:type="gramStart"/>
+      <w:r>
+        <w:rPr>
+          <w:rFonts w:cs="David"/>
+          <w:b/>
+          <w:bCs/>
+          <w:i/>
+          <w:iCs/>
+          <w:color w:val="44546A" w:themeColor="text2"/>
+        </w:rPr>
+        <w:t>public</w:t>
+      </w:r>
+      <w:proofErr w:type="gramEnd"/>
+      <w:r>
+        <w:rPr>
+          <w:rFonts w:cs="David"/>
+          <w:b/>
+          <w:bCs/>
+          <w:i/>
+          <w:iCs/>
+          <w:color w:val="44546A" w:themeColor="text2"/>
+        </w:rPr>
+        <w:t xml:space="preserve"> </w:t>
+      </w:r>
+      <w:proofErr w:type="spellStart"/>
+      <w:r>
+        <w:rPr>
+          <w:rFonts w:cs="David"/>
+          <w:b/>
+          <w:bCs/>
+          <w:i/>
+          <w:iCs/>
+          <w:color w:val="44546A" w:themeColor="text2"/>
+        </w:rPr>
+        <w:t>int</w:t>
+      </w:r>
+      <w:proofErr w:type="spellEnd"/>
+      <w:r>
+        <w:rPr>
+          <w:rFonts w:cs="David"/>
+          <w:b/>
+          <w:bCs/>
+          <w:i/>
+          <w:iCs/>
+          <w:color w:val="44546A" w:themeColor="text2"/>
+        </w:rPr>
+        <w:t xml:space="preserve"> insert(</w:t>
+      </w:r>
+      <w:proofErr w:type="spellStart"/>
+      <w:r>
+        <w:rPr>
+          <w:rFonts w:cs="David"/>
+          <w:b/>
+          <w:bCs/>
+          <w:i/>
+          <w:iCs/>
+          <w:color w:val="44546A" w:themeColor="text2"/>
+        </w:rPr>
+        <w:t>int</w:t>
+      </w:r>
+      <w:proofErr w:type="spellEnd"/>
+      <w:r>
+        <w:rPr>
+          <w:rFonts w:cs="David"/>
+          <w:b/>
+          <w:bCs/>
+          <w:i/>
+          <w:iCs/>
+          <w:color w:val="44546A" w:themeColor="text2"/>
+        </w:rPr>
+        <w:t xml:space="preserve"> k, String </w:t>
+      </w:r>
+      <w:proofErr w:type="spellStart"/>
+      <w:r>
+        <w:rPr>
+          <w:rFonts w:cs="David"/>
+          <w:b/>
+          <w:bCs/>
+          <w:i/>
+          <w:iCs/>
+          <w:color w:val="44546A" w:themeColor="text2"/>
+        </w:rPr>
+        <w:t>i</w:t>
+      </w:r>
+      <w:proofErr w:type="spellEnd"/>
+      <w:r>
+        <w:rPr>
+          <w:rFonts w:cs="David"/>
+          <w:b/>
+          <w:bCs/>
+          <w:i/>
+          <w:iCs/>
+          <w:color w:val="44546A" w:themeColor="text2"/>
+        </w:rPr>
+        <w:t>)</w:t>
+      </w:r>
+      <w:r>
+        <w:rPr>
+          <w:rFonts w:cs="David" w:hint="cs"/>
+          <w:b/>
+          <w:bCs/>
+          <w:i/>
+          <w:iCs/>
+          <w:color w:val="44546A" w:themeColor="text2"/>
+          <w:rtl/>
+        </w:rPr>
+        <w:t xml:space="preserve">: </w:t>
+      </w:r>
+    </w:p>
+    <w:p>
+      <w:pPr>
+        <w:spacing w:after="100" w:afterAutospacing="1"/>
+        <w:jc w:val="both"/>
+        <w:rPr>
+          <w:rFonts w:cs="David"/>
+          <w:sz w:val="24"/>
+          <w:szCs w:val="24"/>
+          <w:rtl/>
+        </w:rPr>
+      </w:pPr>
+      <w:r>
+        <w:rPr>
+          <w:rFonts w:cs="David" w:hint="cs"/>
+          <w:sz w:val="24"/>
+          <w:szCs w:val="24"/>
+          <w:rtl/>
+        </w:rPr>
+        <w:t xml:space="preserve">מתודה שאחראית על הכנסת איבר חדש </w:t>
+      </w:r>
+      <w:r>
+        <w:rPr>
+          <w:rFonts w:cs="David"/>
+          <w:sz w:val="24"/>
+          <w:szCs w:val="24"/>
+        </w:rPr>
+        <w:t>k</w:t>
+      </w:r>
+      <w:r>
+        <w:rPr>
+          <w:rFonts w:cs="David" w:hint="cs"/>
+          <w:sz w:val="24"/>
+          <w:szCs w:val="24"/>
+          <w:rtl/>
+        </w:rPr>
+        <w:t xml:space="preserve"> במידה ואינו קיים בעץ. מחזירה את כמות פעולות האיזון השונות שנעשו בשביל לשמור על העץ.</w:t>
+      </w:r>
+    </w:p>
+    <w:p>
+      <w:pPr>
+        <w:spacing w:after="100" w:afterAutospacing="1"/>
+        <w:jc w:val="both"/>
+        <w:rPr>
+          <w:rFonts w:cs="David"/>
+          <w:sz w:val="24"/>
+          <w:szCs w:val="24"/>
+          <w:rtl/>
+        </w:rPr>
+      </w:pPr>
+      <w:r>
+        <w:rPr>
+          <w:rFonts w:cs="David" w:hint="cs"/>
+          <w:sz w:val="24"/>
+          <w:szCs w:val="24"/>
+          <w:rtl/>
+        </w:rPr>
+        <w:t>המתודה קוראת ל-</w:t>
+      </w:r>
+      <w:proofErr w:type="spellStart"/>
+      <w:r>
+        <w:rPr>
+          <w:rFonts w:cs="David"/>
+          <w:sz w:val="24"/>
+          <w:szCs w:val="24"/>
+        </w:rPr>
+        <w:t>findClosestNode</w:t>
+      </w:r>
+      <w:proofErr w:type="spellEnd"/>
+      <w:r>
+        <w:rPr>
+          <w:rFonts w:cs="David" w:hint="cs"/>
+          <w:sz w:val="24"/>
+          <w:szCs w:val="24"/>
+          <w:rtl/>
+        </w:rPr>
+        <w:t xml:space="preserve"> בכדי לדעת לאן להכניס. במידה וה-</w:t>
+      </w:r>
+      <w:proofErr w:type="spellStart"/>
+      <w:r>
+        <w:rPr>
+          <w:rFonts w:cs="David"/>
+          <w:sz w:val="24"/>
+          <w:szCs w:val="24"/>
+        </w:rPr>
+        <w:t>closeset</w:t>
+      </w:r>
+      <w:proofErr w:type="spellEnd"/>
+      <w:r>
+        <w:rPr>
+          <w:rFonts w:cs="David" w:hint="cs"/>
+          <w:sz w:val="24"/>
+          <w:szCs w:val="24"/>
+          <w:rtl/>
+        </w:rPr>
+        <w:t xml:space="preserve"> בעל המפתח שנרצה להכניס- נסיים כאן ונחזיר </w:t>
+      </w:r>
+      <w:r>
+        <w:rPr>
+          <w:rFonts w:cs="David"/>
+          <w:sz w:val="24"/>
+          <w:szCs w:val="24"/>
+        </w:rPr>
+        <w:t>-1</w:t>
+      </w:r>
+      <w:r>
+        <w:rPr>
+          <w:rFonts w:cs="David" w:hint="cs"/>
+          <w:sz w:val="24"/>
+          <w:szCs w:val="24"/>
+          <w:rtl/>
+        </w:rPr>
+        <w:t>.</w:t>
+      </w:r>
+      <w:r>
+        <w:rPr>
+          <w:rFonts w:cs="David" w:hint="cs"/>
+          <w:sz w:val="24"/>
+          <w:szCs w:val="24"/>
+          <w:rtl/>
+        </w:rPr>
+        <w:t xml:space="preserve"> </w:t>
+      </w:r>
+      <w:r>
+        <w:rPr>
+          <w:rFonts w:cs="David" w:hint="cs"/>
+          <w:sz w:val="24"/>
+          <w:szCs w:val="24"/>
+          <w:rtl/>
+        </w:rPr>
+        <w:t>אחרת, נכניס את הקודקוד החדש במקומו ביחס ל-</w:t>
+      </w:r>
+      <w:r>
+        <w:rPr>
+          <w:rFonts w:cs="David"/>
+          <w:sz w:val="24"/>
+          <w:szCs w:val="24"/>
+        </w:rPr>
+        <w:t>closest</w:t>
+      </w:r>
+      <w:r>
+        <w:rPr>
+          <w:rFonts w:cs="David" w:hint="cs"/>
+          <w:sz w:val="24"/>
+          <w:szCs w:val="24"/>
+          <w:rtl/>
+        </w:rPr>
+        <w:t>, ונשלח את ה-</w:t>
+      </w:r>
+      <w:r>
+        <w:rPr>
+          <w:rFonts w:cs="David"/>
+          <w:sz w:val="24"/>
+          <w:szCs w:val="24"/>
+        </w:rPr>
+        <w:t>closest</w:t>
+      </w:r>
+      <w:r>
+        <w:rPr>
+          <w:rFonts w:cs="David" w:hint="cs"/>
+          <w:sz w:val="24"/>
+          <w:szCs w:val="24"/>
+          <w:rtl/>
+        </w:rPr>
+        <w:t xml:space="preserve"> לאיזון מחדש (לא צריך לאזן את הקודקוד החדש </w:t>
+      </w:r>
+      <w:r>
+        <w:rPr>
+          <w:rFonts w:cs="David"/>
+          <w:sz w:val="24"/>
+          <w:szCs w:val="24"/>
+          <w:rtl/>
+        </w:rPr>
+        <w:t>–</w:t>
+      </w:r>
+      <w:r>
+        <w:rPr>
+          <w:rFonts w:cs="David" w:hint="cs"/>
+          <w:sz w:val="24"/>
+          <w:szCs w:val="24"/>
+          <w:rtl/>
+        </w:rPr>
+        <w:t xml:space="preserve"> היצירה שלו היא כשהוא מאוזן).</w:t>
+      </w:r>
+    </w:p>
+    <w:p>
+      <w:pPr>
+        <w:spacing w:after="100" w:afterAutospacing="1"/>
+        <w:jc w:val="both"/>
+        <w:rPr>
+          <w:rFonts w:eastAsiaTheme="minorEastAsia" w:cs="David"/>
+          <w:sz w:val="24"/>
+          <w:szCs w:val="24"/>
+          <w:rtl/>
+        </w:rPr>
+      </w:pPr>
+      <w:r>
+        <w:rPr>
+          <w:rFonts w:cs="David" w:hint="cs"/>
+          <w:sz w:val="24"/>
+          <w:szCs w:val="24"/>
+          <w:rtl/>
+        </w:rPr>
+        <w:t xml:space="preserve">ניתוח זמן ריצה: </w:t>
+      </w:r>
+      <w:proofErr w:type="spellStart"/>
+      <w:r>
+        <w:rPr>
+          <w:rFonts w:cs="David"/>
+          <w:sz w:val="24"/>
+          <w:szCs w:val="24"/>
+        </w:rPr>
+        <w:t>findClosestNode</w:t>
+      </w:r>
+      <w:proofErr w:type="spellEnd"/>
+      <w:r>
+        <w:rPr>
+          <w:rFonts w:cs="David" w:hint="cs"/>
+          <w:sz w:val="24"/>
+          <w:szCs w:val="24"/>
+          <w:rtl/>
+        </w:rPr>
+        <w:t xml:space="preserve"> </w:t>
+      </w:r>
+      <w:r>
+        <w:rPr>
+          <w:rFonts w:cs="David"/>
+          <w:sz w:val="24"/>
+          <w:szCs w:val="24"/>
+          <w:rtl/>
+        </w:rPr>
+        <w:t>–</w:t>
+      </w:r>
+      <w:r>
+        <w:rPr>
+          <w:rFonts w:cs="David" w:hint="cs"/>
+          <w:sz w:val="24"/>
+          <w:szCs w:val="24"/>
+          <w:rtl/>
+        </w:rPr>
+        <w:t xml:space="preserve"> </w:t>
+      </w:r>
+      <m:oMath>
+        <m:r>
+          <w:rPr>
+            <w:rFonts w:ascii="Cambria Math" w:hAnsi="Cambria Math" w:cs="David"/>
+            <w:sz w:val="24"/>
+            <w:szCs w:val="24"/>
+          </w:rPr>
+          <m:t>O(</m:t>
+        </m:r>
+        <m:func>
+          <m:funcPr>
+            <m:ctrlPr>
+              <w:rPr>
+                <w:rFonts w:ascii="Cambria Math" w:hAnsi="Cambria Math" w:cs="David"/>
+                <w:i/>
+                <w:sz w:val="24"/>
+                <w:szCs w:val="24"/>
+              </w:rPr>
+            </m:ctrlPr>
+          </m:funcPr>
+          <m:fName>
+            <m:r>
+              <m:rPr>
+                <m:sty m:val="p"/>
+              </m:rPr>
+              <w:rPr>
+                <w:rFonts w:ascii="Cambria Math" w:hAnsi="Cambria Math" w:cs="David"/>
+                <w:sz w:val="24"/>
+                <w:szCs w:val="24"/>
+              </w:rPr>
+              <m:t>log</m:t>
+            </m:r>
+          </m:fName>
+          <m:e>
+            <m:r>
+              <w:rPr>
+                <w:rFonts w:ascii="Cambria Math" w:hAnsi="Cambria Math" w:cs="David"/>
+                <w:sz w:val="24"/>
+                <w:szCs w:val="24"/>
+              </w:rPr>
+              <m:t>n</m:t>
+            </m:r>
+          </m:e>
+        </m:func>
+        <m:r>
+          <w:rPr>
+            <w:rFonts w:ascii="Cambria Math" w:hAnsi="Cambria Math" w:cs="David"/>
+            <w:sz w:val="24"/>
+            <w:szCs w:val="24"/>
+          </w:rPr>
+          <m:t>)</m:t>
+        </m:r>
+      </m:oMath>
+      <w:r>
+        <w:rPr>
+          <w:rFonts w:eastAsiaTheme="minorEastAsia" w:cs="David" w:hint="cs"/>
+          <w:sz w:val="24"/>
+          <w:szCs w:val="24"/>
+          <w:rtl/>
+        </w:rPr>
+        <w:t xml:space="preserve">, </w:t>
+      </w:r>
+      <w:proofErr w:type="gramStart"/>
+      <w:r>
+        <w:rPr>
+          <w:rFonts w:eastAsiaTheme="minorEastAsia" w:cs="David"/>
+          <w:sz w:val="24"/>
+          <w:szCs w:val="24"/>
+        </w:rPr>
+        <w:t>rebalance</w:t>
+      </w:r>
+      <w:r>
+        <w:rPr>
+          <w:rFonts w:eastAsiaTheme="minorEastAsia" w:cs="David" w:hint="cs"/>
+          <w:sz w:val="24"/>
+          <w:szCs w:val="24"/>
+          <w:rtl/>
+        </w:rPr>
+        <w:t>-</w:t>
+      </w:r>
+      <w:proofErr w:type="gramEnd"/>
+      <w:r>
+        <w:rPr>
+          <w:rFonts w:eastAsiaTheme="minorEastAsia" w:cs="David" w:hint="cs"/>
+          <w:sz w:val="24"/>
+          <w:szCs w:val="24"/>
+          <w:rtl/>
+        </w:rPr>
+        <w:t xml:space="preserve"> </w:t>
+      </w:r>
+      <m:oMath>
+        <m:r>
+          <w:rPr>
+            <w:rFonts w:ascii="Cambria Math" w:eastAsiaTheme="minorEastAsia" w:hAnsi="Cambria Math" w:cs="David"/>
+            <w:sz w:val="24"/>
+            <w:szCs w:val="24"/>
+          </w:rPr>
+          <m:t>O(</m:t>
+        </m:r>
+        <m:func>
+          <m:funcPr>
+            <m:ctrlPr>
+              <w:rPr>
+                <w:rFonts w:ascii="Cambria Math" w:eastAsiaTheme="minorEastAsia" w:hAnsi="Cambria Math" w:cs="David"/>
+                <w:i/>
+                <w:sz w:val="24"/>
+                <w:szCs w:val="24"/>
+              </w:rPr>
+            </m:ctrlPr>
+          </m:funcPr>
+          <m:fName>
+            <m:r>
+              <m:rPr>
+                <m:sty m:val="p"/>
+              </m:rPr>
+              <w:rPr>
+                <w:rFonts w:ascii="Cambria Math" w:eastAsiaTheme="minorEastAsia" w:hAnsi="Cambria Math" w:cs="David"/>
+                <w:sz w:val="24"/>
+                <w:szCs w:val="24"/>
+              </w:rPr>
+              <m:t>log</m:t>
+            </m:r>
+          </m:fName>
+          <m:e>
+            <m:r>
+              <w:rPr>
+                <w:rFonts w:ascii="Cambria Math" w:eastAsiaTheme="minorEastAsia" w:hAnsi="Cambria Math" w:cs="David"/>
+                <w:sz w:val="24"/>
+                <w:szCs w:val="24"/>
+              </w:rPr>
+              <m:t>n</m:t>
+            </m:r>
+          </m:e>
+        </m:func>
+        <m:r>
+          <w:rPr>
+            <w:rFonts w:ascii="Cambria Math" w:eastAsiaTheme="minorEastAsia" w:hAnsi="Cambria Math" w:cs="David"/>
+            <w:sz w:val="24"/>
+            <w:szCs w:val="24"/>
+          </w:rPr>
+          <m:t>)</m:t>
+        </m:r>
+      </m:oMath>
+      <w:r>
+        <w:rPr>
+          <w:rFonts w:eastAsiaTheme="minorEastAsia" w:cs="David" w:hint="cs"/>
+          <w:sz w:val="24"/>
+          <w:szCs w:val="24"/>
+          <w:rtl/>
+        </w:rPr>
+        <w:t xml:space="preserve"> לכן סה"כ </w:t>
+      </w:r>
+      <m:oMath>
+        <m:r>
+          <w:rPr>
+            <w:rFonts w:ascii="Cambria Math" w:eastAsiaTheme="minorEastAsia" w:hAnsi="Cambria Math" w:cs="David"/>
+            <w:sz w:val="24"/>
+            <w:szCs w:val="24"/>
+          </w:rPr>
+          <m:t>O(</m:t>
+        </m:r>
+        <m:func>
+          <m:funcPr>
+            <m:ctrlPr>
+              <w:rPr>
+                <w:rFonts w:ascii="Cambria Math" w:eastAsiaTheme="minorEastAsia" w:hAnsi="Cambria Math" w:cs="David"/>
+                <w:i/>
+                <w:sz w:val="24"/>
+                <w:szCs w:val="24"/>
+              </w:rPr>
+            </m:ctrlPr>
+          </m:funcPr>
+          <m:fName>
+            <m:r>
+              <m:rPr>
+                <m:sty m:val="p"/>
+              </m:rPr>
+              <w:rPr>
+                <w:rFonts w:ascii="Cambria Math" w:eastAsiaTheme="minorEastAsia" w:hAnsi="Cambria Math" w:cs="David"/>
+                <w:sz w:val="24"/>
+                <w:szCs w:val="24"/>
+              </w:rPr>
+              <m:t>log</m:t>
+            </m:r>
+          </m:fName>
+          <m:e>
+            <m:r>
+              <w:rPr>
+                <w:rFonts w:ascii="Cambria Math" w:eastAsiaTheme="minorEastAsia" w:hAnsi="Cambria Math" w:cs="David"/>
+                <w:sz w:val="24"/>
+                <w:szCs w:val="24"/>
+              </w:rPr>
+              <m:t>n</m:t>
+            </m:r>
+          </m:e>
+        </m:func>
+        <m:r>
+          <w:rPr>
+            <w:rFonts w:ascii="Cambria Math" w:eastAsiaTheme="minorEastAsia" w:hAnsi="Cambria Math" w:cs="David"/>
+            <w:sz w:val="24"/>
+            <w:szCs w:val="24"/>
+          </w:rPr>
+          <m:t>)</m:t>
+        </m:r>
+      </m:oMath>
+    </w:p>
+    <w:p>
+      <w:pPr>
+        <w:pStyle w:val="Heading2"/>
+        <w:rPr>
+          <w:rFonts w:cs="David"/>
+          <w:b/>
+          <w:bCs/>
+          <w:i/>
+          <w:iCs/>
+          <w:color w:val="44546A" w:themeColor="text2"/>
+          <w:rtl/>
+        </w:rPr>
+      </w:pPr>
+      <w:r>
+        <w:rPr>
+          <w:rFonts w:cs="David"/>
+          <w:b/>
+          <w:bCs/>
+          <w:i/>
+          <w:iCs/>
+          <w:color w:val="44546A" w:themeColor="text2"/>
+        </w:rPr>
+        <w:t>Min</w:t>
+      </w:r>
+      <w:r>
+        <w:rPr>
+          <w:rFonts w:cs="David" w:hint="cs"/>
+          <w:b/>
+          <w:bCs/>
+          <w:i/>
+          <w:iCs/>
+          <w:color w:val="44546A" w:themeColor="text2"/>
+          <w:rtl/>
+        </w:rPr>
+        <w:t>:</w:t>
+      </w:r>
+    </w:p>
+    <w:p>
+      <w:pPr>
+        <w:rPr>
+          <w:rFonts w:hint="cs"/>
+          <w:rtl/>
+        </w:rPr>
+      </w:pPr>
+      <w:r>
+        <w:rPr>
+          <w:rFonts w:hint="cs"/>
+          <w:rtl/>
+        </w:rPr>
+        <w:t xml:space="preserve">מחזיר את הערך של משתנה המחלקה </w:t>
+      </w:r>
+      <w:r>
+        <w:t>min</w:t>
+      </w:r>
+      <w:r>
+        <w:rPr>
+          <w:rFonts w:hint="cs"/>
+          <w:rtl/>
+        </w:rPr>
+        <w:t xml:space="preserve">. במידה והוא ריק יחזיר </w:t>
+      </w:r>
+      <w:r>
+        <w:t>NULL</w:t>
+      </w:r>
+      <w:r>
+        <w:rPr>
+          <w:rFonts w:hint="cs"/>
+          <w:rtl/>
+        </w:rPr>
+        <w:t>.</w:t>
+      </w:r>
+      <w:r>
+        <w:rPr>
+          <w:rFonts w:hint="cs"/>
+          <w:rtl/>
+        </w:rPr>
+        <w:t xml:space="preserve"> </w:t>
+      </w:r>
+      <w:r>
+        <w:rPr>
+          <w:rFonts w:hint="cs"/>
+          <w:rtl/>
+        </w:rPr>
+        <w:t xml:space="preserve">זמן ריצה </w:t>
+      </w:r>
+      <m:oMath>
+        <m:r>
+          <w:rPr>
+            <w:rFonts w:ascii="Cambria Math" w:hAnsi="Cambria Math"/>
+          </w:rPr>
+          <m:t>O</m:t>
+        </m:r>
+        <m:d>
+          <m:dPr>
+            <m:ctrlPr>
+              <w:rPr>
+                <w:rFonts w:ascii="Cambria Math" w:hAnsi="Cambria Math"/>
+                <w:i/>
+              </w:rPr>
+            </m:ctrlPr>
+          </m:dPr>
+          <m:e>
+            <m:r>
+              <w:rPr>
+                <w:rFonts w:ascii="Cambria Math" w:hAnsi="Cambria Math"/>
+              </w:rPr>
+              <m:t>1</m:t>
+            </m:r>
+          </m:e>
+        </m:d>
+      </m:oMath>
+      <w:r>
+        <w:rPr>
+          <w:rFonts w:eastAsiaTheme="minorEastAsia" w:hint="cs"/>
+          <w:rtl/>
+        </w:rPr>
+        <w:t>.</w:t>
+      </w:r>
+    </w:p>
+    <w:p>
+      <w:pPr>
+        <w:pStyle w:val="Heading2"/>
+        <w:rPr>
+          <w:rFonts w:cs="David"/>
+          <w:b/>
+          <w:bCs/>
+          <w:i/>
+          <w:iCs/>
+          <w:color w:val="44546A" w:themeColor="text2"/>
+          <w:rtl/>
+        </w:rPr>
+      </w:pPr>
+      <w:r>
+        <w:rPr>
+          <w:rFonts w:cs="David"/>
+          <w:b/>
+          <w:bCs/>
+          <w:i/>
+          <w:iCs/>
+          <w:color w:val="44546A" w:themeColor="text2"/>
+        </w:rPr>
+        <w:t>MAX</w:t>
+      </w:r>
+      <w:r>
+        <w:rPr>
+          <w:rFonts w:cs="David" w:hint="cs"/>
+          <w:b/>
+          <w:bCs/>
+          <w:i/>
+          <w:iCs/>
+          <w:color w:val="44546A" w:themeColor="text2"/>
+          <w:rtl/>
+        </w:rPr>
+        <w:t>:</w:t>
+      </w:r>
+    </w:p>
+    <w:p>
+      <w:pPr>
+        <w:rPr>
+          <w:rFonts w:hint="cs"/>
+          <w:i/>
+          <w:rtl/>
+        </w:rPr>
+      </w:pPr>
+      <w:r>
+        <w:rPr>
+          <w:rFonts w:hint="cs"/>
+          <w:rtl/>
+        </w:rPr>
+        <w:t xml:space="preserve">מחזיר את הערך של משתנה המחלקה </w:t>
+      </w:r>
+      <w:r>
+        <w:t>max</w:t>
+      </w:r>
+      <w:r>
+        <w:rPr>
+          <w:rFonts w:hint="cs"/>
+          <w:rtl/>
+        </w:rPr>
+        <w:t xml:space="preserve">. במידה והוא ריק יחזיר </w:t>
+      </w:r>
+      <w:r>
+        <w:t>NULL</w:t>
+      </w:r>
+      <w:r>
+        <w:rPr>
+          <w:rFonts w:hint="cs"/>
+          <w:rtl/>
+        </w:rPr>
+        <w:t xml:space="preserve">. זמן ריצה </w:t>
+      </w:r>
+      <m:oMath>
+        <m:r>
+          <w:rPr>
+            <w:rFonts w:ascii="Cambria Math" w:hAnsi="Cambria Math"/>
+          </w:rPr>
+          <m:t>O</m:t>
+        </m:r>
+        <m:d>
+          <m:dPr>
+            <m:ctrlPr>
+              <w:rPr>
+                <w:rFonts w:ascii="Cambria Math" w:hAnsi="Cambria Math"/>
+                <w:i/>
+              </w:rPr>
+            </m:ctrlPr>
+          </m:dPr>
+          <m:e>
+            <m:r>
+              <w:rPr>
+                <w:rFonts w:ascii="Cambria Math" w:hAnsi="Cambria Math"/>
+              </w:rPr>
+              <m:t>1</m:t>
+            </m:r>
+          </m:e>
+        </m:d>
+      </m:oMath>
+      <w:r>
+        <w:rPr>
+          <w:rFonts w:eastAsiaTheme="minorEastAsia" w:hint="cs"/>
+          <w:rtl/>
+        </w:rPr>
+        <w:t>.</w:t>
+      </w:r>
+    </w:p>
+    <w:p>
+      <w:pPr>
+        <w:pStyle w:val="Heading2"/>
+        <w:rPr>
+          <w:rFonts w:cs="David"/>
+          <w:b/>
+          <w:bCs/>
+          <w:i/>
+          <w:iCs/>
+          <w:color w:val="44546A" w:themeColor="text2"/>
+          <w:rtl/>
+        </w:rPr>
+      </w:pPr>
+      <w:proofErr w:type="spellStart"/>
+      <w:proofErr w:type="gramStart"/>
+      <w:r>
+        <w:rPr>
+          <w:rFonts w:cs="David"/>
+          <w:b/>
+          <w:bCs/>
+          <w:i/>
+          <w:iCs/>
+          <w:color w:val="44546A" w:themeColor="text2"/>
+        </w:rPr>
+        <w:t>keysToArray</w:t>
+      </w:r>
+      <w:proofErr w:type="spellEnd"/>
+      <w:proofErr w:type="gramEnd"/>
+      <w:r>
+        <w:rPr>
+          <w:rFonts w:cs="David" w:hint="cs"/>
+          <w:b/>
+          <w:bCs/>
+          <w:i/>
+          <w:iCs/>
+          <w:color w:val="44546A" w:themeColor="text2"/>
+          <w:rtl/>
+        </w:rPr>
+        <w:t>:</w:t>
+      </w:r>
+    </w:p>
+    <w:p>
+      <w:pPr>
+        <w:rPr>
+          <w:rFonts w:hint="cs"/>
+          <w:rtl/>
+        </w:rPr>
+      </w:pPr>
+      <w:r>
+        <w:rPr>
+          <w:rFonts w:hint="cs"/>
+          <w:rtl/>
+        </w:rPr>
+        <w:t>אם העץ ריק (נעזר ב-</w:t>
+      </w:r>
+      <w:r>
+        <w:t>empty()</w:t>
+      </w:r>
+      <w:r>
+        <w:rPr>
+          <w:rFonts w:hint="cs"/>
+          <w:rtl/>
+        </w:rPr>
+        <w:t xml:space="preserve">) </w:t>
+      </w:r>
+      <w:r>
+        <w:rPr>
+          <w:rtl/>
+        </w:rPr>
+        <w:t>–</w:t>
+      </w:r>
+      <w:r>
+        <w:rPr>
+          <w:rFonts w:hint="cs"/>
+          <w:rtl/>
+        </w:rPr>
+        <w:t xml:space="preserve"> נחזיר </w:t>
+      </w:r>
+      <w:r>
+        <w:t>null</w:t>
+      </w:r>
+      <w:r>
+        <w:rPr>
+          <w:rFonts w:hint="cs"/>
+          <w:rtl/>
+        </w:rPr>
+        <w:t xml:space="preserve">. אחרת נקרא לפונקציה הרקורסיבית </w:t>
+      </w:r>
+      <w:proofErr w:type="spellStart"/>
+      <w:r>
+        <w:t>keysToArray</w:t>
+      </w:r>
+      <w:proofErr w:type="spellEnd"/>
+      <w:r>
+        <w:t>(</w:t>
+      </w:r>
+      <w:proofErr w:type="spellStart"/>
+      <w:r>
+        <w:t>root,new</w:t>
+      </w:r>
+      <w:proofErr w:type="spellEnd"/>
+      <w:r>
+        <w:t xml:space="preserve"> </w:t>
+      </w:r>
+      <w:proofErr w:type="spellStart"/>
+      <w:r>
+        <w:t>int</w:t>
+      </w:r>
+      <w:proofErr w:type="spellEnd"/>
+      <w:r>
+        <w:t>[size],0)</w:t>
+      </w:r>
+      <w:r>
+        <w:rPr>
+          <w:rFonts w:hint="cs"/>
+          <w:rtl/>
+        </w:rPr>
+        <w:t xml:space="preserve"> ונחזיר את המערך</w:t>
+      </w:r>
+      <w:r>
+        <w:rPr>
+          <w:rFonts w:hint="cs"/>
+          <w:rtl/>
+        </w:rPr>
+        <w:t>.</w:t>
+      </w:r>
+    </w:p>
+    <w:p>
+      <w:pPr>
+        <w:rPr>
+          <w:rFonts w:eastAsiaTheme="minorEastAsia"/>
+          <w:rtl/>
+        </w:rPr>
+      </w:pPr>
+      <w:r>
+        <w:rPr>
+          <w:rFonts w:hint="cs"/>
+          <w:rtl/>
+        </w:rPr>
+        <w:t xml:space="preserve">ניתו זמן ריצה: </w:t>
+      </w:r>
+      <m:oMath>
+        <m:r>
+          <w:rPr>
+            <w:rFonts w:ascii="Cambria Math" w:hAnsi="Cambria Math"/>
+          </w:rPr>
+          <m:t>O(n)</m:t>
+        </m:r>
+      </m:oMath>
+      <w:r>
+        <w:rPr>
+          <w:rFonts w:eastAsiaTheme="minorEastAsia" w:hint="cs"/>
+          <w:rtl/>
+        </w:rPr>
+        <w:t>, זמן הריצה של המתודה הפרטית.</w:t>
+      </w:r>
+    </w:p>
+    <w:p>
+      <w:pPr>
+        <w:rPr>
+          <w:rFonts w:eastAsiaTheme="minorEastAsia"/>
+          <w:rtl/>
+        </w:rPr>
+      </w:pPr>
+    </w:p>
+    <w:p>
+      <w:pPr>
+        <w:pStyle w:val="Heading2"/>
+        <w:rPr>
+          <w:rFonts w:cs="David"/>
+          <w:b/>
+          <w:bCs/>
+          <w:i/>
+          <w:iCs/>
+          <w:color w:val="44546A" w:themeColor="text2"/>
+          <w:rtl/>
+        </w:rPr>
+      </w:pPr>
+      <w:proofErr w:type="spellStart"/>
+      <w:proofErr w:type="gramStart"/>
+      <w:r>
+        <w:rPr>
+          <w:rFonts w:cs="David"/>
+          <w:b/>
+          <w:bCs/>
+          <w:i/>
+          <w:iCs/>
+          <w:color w:val="44546A" w:themeColor="text2"/>
+        </w:rPr>
+        <w:t>infoToArray</w:t>
+      </w:r>
+      <w:proofErr w:type="spellEnd"/>
+      <w:proofErr w:type="gramEnd"/>
+      <w:r>
+        <w:rPr>
+          <w:rFonts w:cs="David" w:hint="cs"/>
+          <w:b/>
+          <w:bCs/>
+          <w:i/>
+          <w:iCs/>
+          <w:color w:val="44546A" w:themeColor="text2"/>
+          <w:rtl/>
+        </w:rPr>
+        <w:t>:</w:t>
+      </w:r>
+    </w:p>
+    <w:p>
+      <w:pPr>
+        <w:rPr>
+          <w:rFonts w:hint="cs"/>
+          <w:rtl/>
+        </w:rPr>
+      </w:pPr>
+      <w:r>
+        <w:rPr>
+          <w:rFonts w:hint="cs"/>
+          <w:rtl/>
+        </w:rPr>
+        <w:t xml:space="preserve">אם העץ ריק (בעזרת </w:t>
+      </w:r>
+      <w:r>
+        <w:t>empty()</w:t>
+      </w:r>
+      <w:r>
+        <w:rPr>
+          <w:rFonts w:hint="cs"/>
+          <w:rtl/>
+        </w:rPr>
+        <w:t xml:space="preserve">) </w:t>
+      </w:r>
+      <w:r>
+        <w:rPr>
+          <w:rtl/>
+        </w:rPr>
+        <w:t>–</w:t>
+      </w:r>
+      <w:r>
+        <w:rPr>
+          <w:rFonts w:hint="cs"/>
+          <w:rtl/>
+        </w:rPr>
+        <w:t xml:space="preserve"> מחזיר </w:t>
+      </w:r>
+      <w:r>
+        <w:t>null</w:t>
+      </w:r>
+      <w:r>
+        <w:rPr>
+          <w:rFonts w:hint="cs"/>
+          <w:rtl/>
+        </w:rPr>
+        <w:t xml:space="preserve">. אחרת נקרא לפונקציה הרקורסיבית </w:t>
+      </w:r>
+      <w:proofErr w:type="spellStart"/>
+      <w:r>
+        <w:t>infoToArray</w:t>
+      </w:r>
+      <w:proofErr w:type="spellEnd"/>
+      <w:r>
+        <w:rPr>
+          <w:rFonts w:hint="cs"/>
+          <w:rtl/>
+        </w:rPr>
+        <w:t xml:space="preserve"> ונחזיר את המערך שעליו בוצע השינוי.</w:t>
+      </w:r>
+    </w:p>
+    <w:p>
+      <w:pPr>
+        <w:rPr>
+          <w:rFonts w:eastAsiaTheme="minorEastAsia"/>
+          <w:rtl/>
+        </w:rPr>
+      </w:pPr>
+      <w:r>
+        <w:rPr>
+          <w:rFonts w:hint="cs"/>
+          <w:rtl/>
+        </w:rPr>
+        <w:t xml:space="preserve">ניתוח זמן ריצה: </w:t>
+      </w:r>
+      <m:oMath>
+        <m:r>
+          <w:rPr>
+            <w:rFonts w:ascii="Cambria Math" w:hAnsi="Cambria Math"/>
+          </w:rPr>
+          <m:t>O(n)</m:t>
+        </m:r>
+      </m:oMath>
+      <w:r>
+        <w:rPr>
+          <w:rFonts w:eastAsiaTheme="minorEastAsia" w:hint="cs"/>
+          <w:rtl/>
+        </w:rPr>
+        <w:t>, זמן הריצה של המתודה הפרטית.</w:t>
+      </w:r>
+    </w:p>
+    <w:p>
+      <w:pPr>
+        <w:rPr>
+          <w:rFonts w:eastAsiaTheme="minorEastAsia"/>
+          <w:rtl/>
+        </w:rPr>
+      </w:pPr>
+    </w:p>
+    <w:p>
+      <w:pPr>
+        <w:pStyle w:val="Heading2"/>
+        <w:rPr>
+          <w:rFonts w:cs="David"/>
+          <w:b/>
+          <w:bCs/>
+          <w:i/>
+          <w:iCs/>
+          <w:color w:val="44546A" w:themeColor="text2"/>
+          <w:rtl/>
+        </w:rPr>
+      </w:pPr>
+      <w:r>
+        <w:rPr>
+          <w:rFonts w:cs="David"/>
+          <w:b/>
+          <w:bCs/>
+          <w:i/>
+          <w:iCs/>
+          <w:color w:val="44546A" w:themeColor="text2"/>
+        </w:rPr>
+        <w:t>Size</w:t>
+      </w:r>
+      <w:r>
+        <w:rPr>
+          <w:rFonts w:cs="David" w:hint="cs"/>
+          <w:b/>
+          <w:bCs/>
+          <w:i/>
+          <w:iCs/>
+          <w:color w:val="44546A" w:themeColor="text2"/>
+          <w:rtl/>
+        </w:rPr>
+        <w:t>:</w:t>
+      </w:r>
+    </w:p>
+    <w:p>
+      <w:pPr>
+        <w:rPr>
+          <w:rFonts w:hint="cs"/>
+          <w:rtl/>
+        </w:rPr>
+      </w:pPr>
+      <w:r>
+        <w:rPr>
+          <w:rFonts w:hint="cs"/>
+          <w:rtl/>
+        </w:rPr>
+        <w:t xml:space="preserve">מחזירה את משתנה המחלקה </w:t>
+      </w:r>
+      <w:r>
+        <w:t>size</w:t>
+      </w:r>
+      <w:r>
+        <w:rPr>
+          <w:rFonts w:hint="cs"/>
+          <w:rtl/>
+        </w:rPr>
+        <w:t xml:space="preserve">. </w:t>
+      </w:r>
+      <w:r>
+        <w:t>O(1)</w:t>
+      </w:r>
       <w:bookmarkStart w:id="0" w:name="_GoBack"/>
       <w:bookmarkEnd w:id="0"/>
-    </w:p>
-    <w:p>
-      <w:pPr>
-        <w:pStyle w:val="Heading1"/>
-        <w:rPr>
-          <w:rFonts w:cs="David"/>
-          <w:rtl/>
-        </w:rPr>
-      </w:pPr>
-      <w:r>
-        <w:rPr>
-          <w:rFonts w:cs="David" w:hint="cs"/>
-          <w:rtl/>
-        </w:rPr>
-        <w:t>פונקציות מטרה:</w:t>
-      </w:r>
-    </w:p>
-    <w:p>
-      <w:pPr>
-        <w:rPr>
-          <w:rFonts w:hint="cs"/>
-          <w:rtl/>
-        </w:rPr>
-      </w:pPr>
-    </w:p>
-    <w:p>
-      <w:pPr>
-        <w:pStyle w:val="Heading2"/>
-        <w:rPr>
-          <w:rFonts w:cs="David"/>
-          <w:b/>
-          <w:bCs/>
-          <w:i/>
-          <w:iCs/>
-          <w:color w:val="44546A" w:themeColor="text2"/>
-          <w:rtl/>
-        </w:rPr>
-      </w:pPr>
-      <w:r>
-        <w:rPr>
-          <w:rFonts w:cs="David"/>
-          <w:b/>
-          <w:bCs/>
-          <w:i/>
-          <w:iCs/>
-          <w:color w:val="44546A" w:themeColor="text2"/>
-        </w:rPr>
-        <w:t>public int insert(int k, String i)</w:t>
-      </w:r>
-      <w:r>
-        <w:rPr>
-          <w:rFonts w:cs="David" w:hint="cs"/>
-          <w:b/>
-          <w:bCs/>
-          <w:i/>
-          <w:iCs/>
-          <w:color w:val="44546A" w:themeColor="text2"/>
-          <w:rtl/>
-        </w:rPr>
-        <w:t xml:space="preserve">: </w:t>
-      </w:r>
-    </w:p>
-    <w:p>
-      <w:pPr>
-        <w:spacing w:after="100" w:afterAutospacing="1"/>
-        <w:jc w:val="both"/>
-        <w:rPr>
-          <w:rFonts w:cs="David"/>
-          <w:sz w:val="24"/>
-          <w:szCs w:val="24"/>
-          <w:rtl/>
-        </w:rPr>
-      </w:pPr>
-      <w:r>
-        <w:rPr>
-          <w:rFonts w:cs="David" w:hint="cs"/>
-          <w:sz w:val="24"/>
-          <w:szCs w:val="24"/>
-          <w:rtl/>
-        </w:rPr>
-        <w:t xml:space="preserve">מתודה שאחראית על הכנסת איבר חדש </w:t>
-      </w:r>
-      <w:r>
-        <w:rPr>
-          <w:rFonts w:cs="David"/>
-          <w:sz w:val="24"/>
-          <w:szCs w:val="24"/>
-        </w:rPr>
-        <w:t>k</w:t>
-      </w:r>
-      <w:r>
-        <w:rPr>
-          <w:rFonts w:cs="David" w:hint="cs"/>
-          <w:sz w:val="24"/>
-          <w:szCs w:val="24"/>
-          <w:rtl/>
-        </w:rPr>
-        <w:t xml:space="preserve"> במידה ואינו קיים בעץ. מחזירה את כמות פעולות האיזון השונות שנעשו בשביל לשמור על העץ.</w:t>
-      </w:r>
-    </w:p>
-    <w:p>
-      <w:pPr>
-        <w:spacing w:after="100" w:afterAutospacing="1"/>
-        <w:jc w:val="both"/>
-        <w:rPr>
-          <w:rFonts w:hint="cs"/>
-          <w:rtl/>
-        </w:rPr>
-      </w:pPr>
     </w:p>
     <w:sectPr>
       <w:pgSz w:w="11906" w:h="16838"/>

</xml_diff>

<commit_message>
Documentation improvements mainly, some helper functions deletion
</commit_message>
<xml_diff>
--- a/WAVLTree documentation.docx
+++ b/WAVLTree documentation.docx
@@ -1018,6 +1018,115 @@
           <w:rtl/>
         </w:rPr>
         <w:t>האם דרגתו 0.</w:t>
+      </w:r>
+    </w:p>
+    <w:p>
+      <w:pPr>
+        <w:pStyle w:val="ListParagraph"/>
+        <w:numPr>
+          <w:ilvl w:val="0"/>
+          <w:numId w:val="3"/>
+        </w:numPr>
+        <w:spacing w:after="100" w:afterAutospacing="1"/>
+        <w:jc w:val="both"/>
+        <w:rPr>
+          <w:rFonts w:cs="David"/>
+          <w:sz w:val="24"/>
+          <w:szCs w:val="24"/>
+        </w:rPr>
+      </w:pPr>
+      <w:proofErr w:type="spellStart"/>
+      <w:proofErr w:type="gramStart"/>
+      <w:r>
+        <w:rPr>
+          <w:rFonts w:cs="David"/>
+          <w:i/>
+          <w:iCs/>
+          <w:sz w:val="24"/>
+          <w:szCs w:val="24"/>
+          <w:u w:val="single"/>
+        </w:rPr>
+        <w:t>isValidTree</w:t>
+      </w:r>
+      <w:proofErr w:type="spellEnd"/>
+      <w:r>
+        <w:rPr>
+          <w:rFonts w:cs="David"/>
+          <w:i/>
+          <w:iCs/>
+          <w:sz w:val="24"/>
+          <w:szCs w:val="24"/>
+          <w:u w:val="single"/>
+        </w:rPr>
+        <w:t>(</w:t>
+      </w:r>
+      <w:proofErr w:type="gramEnd"/>
+      <w:r>
+        <w:rPr>
+          <w:rFonts w:cs="David"/>
+          <w:i/>
+          <w:iCs/>
+          <w:sz w:val="24"/>
+          <w:szCs w:val="24"/>
+          <w:u w:val="single"/>
+        </w:rPr>
+        <w:t>)</w:t>
+      </w:r>
+      <w:r>
+        <w:rPr>
+          <w:rFonts w:cs="David" w:hint="cs"/>
+          <w:i/>
+          <w:iCs/>
+          <w:sz w:val="24"/>
+          <w:szCs w:val="24"/>
+          <w:u w:val="single"/>
+          <w:rtl/>
+        </w:rPr>
+        <w:t>:</w:t>
+      </w:r>
+      <w:r>
+        <w:rPr>
+          <w:rFonts w:cs="David" w:hint="cs"/>
+          <w:sz w:val="24"/>
+          <w:szCs w:val="24"/>
+          <w:rtl/>
+        </w:rPr>
+        <w:t xml:space="preserve"> </w:t>
+      </w:r>
+      <w:r>
+        <w:rPr>
+          <w:rFonts w:cs="David" w:hint="cs"/>
+          <w:sz w:val="24"/>
+          <w:szCs w:val="24"/>
+          <w:rtl/>
+        </w:rPr>
+        <w:t xml:space="preserve">מחזיר </w:t>
+      </w:r>
+      <w:r>
+        <w:rPr>
+          <w:rFonts w:cs="David"/>
+          <w:sz w:val="24"/>
+          <w:szCs w:val="24"/>
+        </w:rPr>
+        <w:t>true</w:t>
+      </w:r>
+      <w:r>
+        <w:rPr>
+          <w:rFonts w:cs="David" w:hint="cs"/>
+          <w:sz w:val="24"/>
+          <w:szCs w:val="24"/>
+          <w:rtl/>
+        </w:rPr>
+        <w:t xml:space="preserve"> </w:t>
+      </w:r>
+      <w:r>
+        <w:rPr>
+          <w:rFonts w:cs="David" w:hint="cs"/>
+          <w:sz w:val="24"/>
+          <w:szCs w:val="24"/>
+          <w:rtl/>
+        </w:rPr>
+        <w:t>אם הפרשי הדרגות בין כלל הקודקודים בעץ תקינים.</w:t>
       </w:r>
     </w:p>
     <w:p>
@@ -1607,7 +1716,7 @@
     <w:p>
       <w:pPr>
         <w:rPr>
-          <w:rFonts w:cs="David" w:hint="cs"/>
+          <w:rFonts w:cs="David"/>
           <w:b/>
           <w:bCs/>
           <w:i/>
@@ -2217,7 +2326,7 @@
     <w:p>
       <w:pPr>
         <w:rPr>
-          <w:rFonts w:eastAsiaTheme="minorEastAsia" w:cs="David" w:hint="cs"/>
+          <w:rFonts w:eastAsiaTheme="minorEastAsia" w:cs="David"/>
           <w:sz w:val="24"/>
           <w:szCs w:val="24"/>
           <w:rtl/>
@@ -2655,7 +2764,31 @@
           <w:iCs/>
           <w:color w:val="44546A" w:themeColor="text2"/>
         </w:rPr>
-        <w:t>WAVLNodefindClosestNode</w:t>
+        <w:t>WAVLNode</w:t>
+      </w:r>
+      <w:proofErr w:type="spellEnd"/>
+      <w:r>
+        <w:rPr>
+          <w:rFonts w:cs="David"/>
+          <w:b/>
+          <w:bCs/>
+          <w:i/>
+          <w:iCs/>
+          <w:color w:val="44546A" w:themeColor="text2"/>
+        </w:rPr>
+        <w:t xml:space="preserve"> </w:t>
+      </w:r>
+      <w:proofErr w:type="spellStart"/>
+      <w:r>
+        <w:rPr>
+          <w:rFonts w:cs="David"/>
+          <w:b/>
+          <w:bCs/>
+          <w:i/>
+          <w:iCs/>
+          <w:color w:val="44546A" w:themeColor="text2"/>
+        </w:rPr>
+        <w:t>findClosestNode</w:t>
       </w:r>
       <w:proofErr w:type="spellEnd"/>
       <w:r>
@@ -2805,7 +2938,7 @@
     <w:p>
       <w:pPr>
         <w:rPr>
-          <w:rFonts w:eastAsiaTheme="minorEastAsia" w:cs="David" w:hint="cs"/>
+          <w:rFonts w:eastAsiaTheme="minorEastAsia" w:cs="David"/>
           <w:sz w:val="24"/>
           <w:szCs w:val="24"/>
           <w:rtl/>
@@ -3578,7 +3711,6 @@
     <w:p>
       <w:pPr>
         <w:rPr>
-          <w:rFonts w:hint="cs"/>
           <w:rtl/>
         </w:rPr>
       </w:pPr>
@@ -3638,13 +3770,517 @@
         </m:r>
       </m:oMath>
     </w:p>
-    <w:p>
-      <w:pPr>
+    <w:p/>
+    <w:p>
+      <w:pPr>
+        <w:pStyle w:val="Heading2"/>
+        <w:rPr>
+          <w:rFonts w:cs="David"/>
+          <w:b/>
+          <w:bCs/>
+          <w:i/>
+          <w:iCs/>
+          <w:color w:val="44546A" w:themeColor="text2"/>
+          <w:rtl/>
+        </w:rPr>
+      </w:pPr>
+      <w:proofErr w:type="gramStart"/>
+      <w:r>
+        <w:rPr>
+          <w:rFonts w:cs="David"/>
+          <w:b/>
+          <w:bCs/>
+          <w:i/>
+          <w:iCs/>
+          <w:color w:val="44546A" w:themeColor="text2"/>
+        </w:rPr>
+        <w:t>private</w:t>
+      </w:r>
+      <w:proofErr w:type="gramEnd"/>
+      <w:r>
+        <w:rPr>
+          <w:rFonts w:cs="David"/>
+          <w:b/>
+          <w:bCs/>
+          <w:i/>
+          <w:iCs/>
+          <w:color w:val="44546A" w:themeColor="text2"/>
+        </w:rPr>
+        <w:t xml:space="preserve"> </w:t>
+      </w:r>
+      <w:proofErr w:type="spellStart"/>
+      <w:r>
+        <w:rPr>
+          <w:rFonts w:cs="David"/>
+          <w:b/>
+          <w:bCs/>
+          <w:i/>
+          <w:iCs/>
+          <w:color w:val="44546A" w:themeColor="text2"/>
+        </w:rPr>
+        <w:t>int</w:t>
+      </w:r>
+      <w:proofErr w:type="spellEnd"/>
+      <w:r>
+        <w:rPr>
+          <w:rFonts w:cs="David"/>
+          <w:b/>
+          <w:bCs/>
+          <w:i/>
+          <w:iCs/>
+          <w:color w:val="44546A" w:themeColor="text2"/>
+        </w:rPr>
+        <w:t xml:space="preserve"> </w:t>
+      </w:r>
+      <w:proofErr w:type="spellStart"/>
+      <w:r>
+        <w:rPr>
+          <w:rFonts w:cs="David"/>
+          <w:b/>
+          <w:bCs/>
+          <w:i/>
+          <w:iCs/>
+          <w:color w:val="44546A" w:themeColor="text2"/>
+        </w:rPr>
+        <w:t>recursiveInsert</w:t>
+      </w:r>
+      <w:proofErr w:type="spellEnd"/>
+      <w:r>
+        <w:rPr>
+          <w:rFonts w:cs="David"/>
+          <w:b/>
+          <w:bCs/>
+          <w:i/>
+          <w:iCs/>
+          <w:color w:val="44546A" w:themeColor="text2"/>
+        </w:rPr>
+        <w:t>(</w:t>
+      </w:r>
+      <w:proofErr w:type="spellStart"/>
+      <w:r>
+        <w:rPr>
+          <w:rFonts w:cs="David"/>
+          <w:b/>
+          <w:bCs/>
+          <w:i/>
+          <w:iCs/>
+          <w:color w:val="44546A" w:themeColor="text2"/>
+        </w:rPr>
+        <w:t>int</w:t>
+      </w:r>
+      <w:proofErr w:type="spellEnd"/>
+      <w:r>
+        <w:rPr>
+          <w:rFonts w:cs="David"/>
+          <w:b/>
+          <w:bCs/>
+          <w:i/>
+          <w:iCs/>
+          <w:color w:val="44546A" w:themeColor="text2"/>
+        </w:rPr>
+        <w:t xml:space="preserve"> k, String </w:t>
+      </w:r>
+      <w:proofErr w:type="spellStart"/>
+      <w:r>
+        <w:rPr>
+          <w:rFonts w:cs="David"/>
+          <w:b/>
+          <w:bCs/>
+          <w:i/>
+          <w:iCs/>
+          <w:color w:val="44546A" w:themeColor="text2"/>
+        </w:rPr>
+        <w:t>i</w:t>
+      </w:r>
+      <w:proofErr w:type="spellEnd"/>
+      <w:r>
+        <w:rPr>
+          <w:rFonts w:cs="David"/>
+          <w:b/>
+          <w:bCs/>
+          <w:i/>
+          <w:iCs/>
+          <w:color w:val="44546A" w:themeColor="text2"/>
+        </w:rPr>
+        <w:t>)</w:t>
+      </w:r>
+      <w:r>
+        <w:rPr>
+          <w:rFonts w:cs="David" w:hint="cs"/>
+          <w:b/>
+          <w:bCs/>
+          <w:i/>
+          <w:iCs/>
+          <w:color w:val="44546A" w:themeColor="text2"/>
+          <w:rtl/>
+        </w:rPr>
+        <w:t>:</w:t>
+      </w:r>
+    </w:p>
+    <w:p>
+      <w:pPr>
+        <w:rPr>
+          <w:rtl/>
+        </w:rPr>
+      </w:pPr>
+      <w:r>
         <w:rPr>
           <w:rFonts w:hint="cs"/>
           <w:rtl/>
         </w:rPr>
-      </w:pPr>
+        <w:t xml:space="preserve">מתודת עזר להוספת איברים לעץ. המתודה משתמשת בשיטת </w:t>
+      </w:r>
+      <w:proofErr w:type="spellStart"/>
+      <w:r>
+        <w:t>upu</w:t>
+      </w:r>
+      <w:proofErr w:type="spellEnd"/>
+      <w:r>
+        <w:rPr>
+          <w:rFonts w:hint="cs"/>
+          <w:rtl/>
+        </w:rPr>
+        <w:t xml:space="preserve"> (מלמטה) כפי שהוצג בתרגיל המעשי השלישי, על מנת לשפר את זמן הפעולה הממוצע. </w:t>
+      </w:r>
+    </w:p>
+    <w:p>
+      <w:pPr>
+        <w:pStyle w:val="Heading2"/>
+        <w:rPr>
+          <w:rFonts w:cs="David"/>
+          <w:b/>
+          <w:bCs/>
+          <w:i/>
+          <w:iCs/>
+          <w:color w:val="44546A" w:themeColor="text2"/>
+          <w:rtl/>
+        </w:rPr>
+      </w:pPr>
+    </w:p>
+    <w:p>
+      <w:pPr>
+        <w:pStyle w:val="Heading2"/>
+        <w:rPr>
+          <w:rFonts w:cs="David" w:hint="cs"/>
+          <w:b/>
+          <w:bCs/>
+          <w:i/>
+          <w:iCs/>
+          <w:color w:val="44546A" w:themeColor="text2"/>
+          <w:rtl/>
+        </w:rPr>
+      </w:pPr>
+      <w:proofErr w:type="gramStart"/>
+      <w:r>
+        <w:rPr>
+          <w:rFonts w:cs="David"/>
+          <w:b/>
+          <w:bCs/>
+          <w:i/>
+          <w:iCs/>
+          <w:color w:val="44546A" w:themeColor="text2"/>
+        </w:rPr>
+        <w:t>public</w:t>
+      </w:r>
+      <w:proofErr w:type="gramEnd"/>
+      <w:r>
+        <w:rPr>
+          <w:rFonts w:cs="David"/>
+          <w:b/>
+          <w:bCs/>
+          <w:i/>
+          <w:iCs/>
+          <w:color w:val="44546A" w:themeColor="text2"/>
+        </w:rPr>
+        <w:t xml:space="preserve"> </w:t>
+      </w:r>
+      <w:proofErr w:type="spellStart"/>
+      <w:r>
+        <w:rPr>
+          <w:rFonts w:cs="David"/>
+          <w:b/>
+          <w:bCs/>
+          <w:i/>
+          <w:iCs/>
+          <w:color w:val="44546A" w:themeColor="text2"/>
+        </w:rPr>
+        <w:t>int</w:t>
+      </w:r>
+      <w:proofErr w:type="spellEnd"/>
+      <w:r>
+        <w:rPr>
+          <w:rFonts w:cs="David"/>
+          <w:b/>
+          <w:bCs/>
+          <w:i/>
+          <w:iCs/>
+          <w:color w:val="44546A" w:themeColor="text2"/>
+        </w:rPr>
+        <w:t xml:space="preserve"> </w:t>
+      </w:r>
+      <w:proofErr w:type="spellStart"/>
+      <w:r>
+        <w:rPr>
+          <w:rFonts w:cs="David"/>
+          <w:b/>
+          <w:bCs/>
+          <w:i/>
+          <w:iCs/>
+          <w:color w:val="44546A" w:themeColor="text2"/>
+        </w:rPr>
+        <w:t>recursiveDelete</w:t>
+      </w:r>
+      <w:proofErr w:type="spellEnd"/>
+      <w:r>
+        <w:rPr>
+          <w:rFonts w:cs="David"/>
+          <w:b/>
+          <w:bCs/>
+          <w:i/>
+          <w:iCs/>
+          <w:color w:val="44546A" w:themeColor="text2"/>
+        </w:rPr>
+        <w:t>(</w:t>
+      </w:r>
+      <w:proofErr w:type="spellStart"/>
+      <w:r>
+        <w:rPr>
+          <w:rFonts w:cs="David"/>
+          <w:b/>
+          <w:bCs/>
+          <w:i/>
+          <w:iCs/>
+          <w:color w:val="44546A" w:themeColor="text2"/>
+        </w:rPr>
+        <w:t>WAVLNode</w:t>
+      </w:r>
+      <w:proofErr w:type="spellEnd"/>
+      <w:r>
+        <w:rPr>
+          <w:rFonts w:cs="David"/>
+          <w:b/>
+          <w:bCs/>
+          <w:i/>
+          <w:iCs/>
+          <w:color w:val="44546A" w:themeColor="text2"/>
+        </w:rPr>
+        <w:t xml:space="preserve"> current, </w:t>
+      </w:r>
+      <w:proofErr w:type="spellStart"/>
+      <w:r>
+        <w:rPr>
+          <w:rFonts w:cs="David"/>
+          <w:b/>
+          <w:bCs/>
+          <w:i/>
+          <w:iCs/>
+          <w:color w:val="44546A" w:themeColor="text2"/>
+        </w:rPr>
+        <w:t>int</w:t>
+      </w:r>
+      <w:proofErr w:type="spellEnd"/>
+      <w:r>
+        <w:rPr>
+          <w:rFonts w:cs="David"/>
+          <w:b/>
+          <w:bCs/>
+          <w:i/>
+          <w:iCs/>
+          <w:color w:val="44546A" w:themeColor="text2"/>
+        </w:rPr>
+        <w:t xml:space="preserve"> k, </w:t>
+      </w:r>
+      <w:proofErr w:type="spellStart"/>
+      <w:r>
+        <w:rPr>
+          <w:rFonts w:cs="David"/>
+          <w:b/>
+          <w:bCs/>
+          <w:i/>
+          <w:iCs/>
+          <w:color w:val="44546A" w:themeColor="text2"/>
+        </w:rPr>
+        <w:t>WAVLNode</w:t>
+      </w:r>
+      <w:proofErr w:type="spellEnd"/>
+      <w:r>
+        <w:rPr>
+          <w:rFonts w:cs="David"/>
+          <w:b/>
+          <w:bCs/>
+          <w:i/>
+          <w:iCs/>
+          <w:color w:val="44546A" w:themeColor="text2"/>
+        </w:rPr>
+        <w:t xml:space="preserve"> parent, </w:t>
+      </w:r>
+      <w:proofErr w:type="spellStart"/>
+      <w:r>
+        <w:rPr>
+          <w:rFonts w:cs="David"/>
+          <w:b/>
+          <w:bCs/>
+          <w:i/>
+          <w:iCs/>
+          <w:color w:val="44546A" w:themeColor="text2"/>
+        </w:rPr>
+        <w:t>boolean</w:t>
+      </w:r>
+      <w:proofErr w:type="spellEnd"/>
+      <w:r>
+        <w:rPr>
+          <w:rFonts w:cs="David"/>
+          <w:b/>
+          <w:bCs/>
+          <w:i/>
+          <w:iCs/>
+          <w:color w:val="44546A" w:themeColor="text2"/>
+        </w:rPr>
+        <w:t xml:space="preserve"> </w:t>
+      </w:r>
+      <w:proofErr w:type="spellStart"/>
+      <w:r>
+        <w:rPr>
+          <w:rFonts w:cs="David"/>
+          <w:b/>
+          <w:bCs/>
+          <w:i/>
+          <w:iCs/>
+          <w:color w:val="44546A" w:themeColor="text2"/>
+        </w:rPr>
+        <w:t>toRebalance</w:t>
+      </w:r>
+      <w:proofErr w:type="spellEnd"/>
+      <w:r>
+        <w:rPr>
+          <w:rFonts w:cs="David"/>
+          <w:b/>
+          <w:bCs/>
+          <w:i/>
+          <w:iCs/>
+          <w:color w:val="44546A" w:themeColor="text2"/>
+        </w:rPr>
+        <w:t>)</w:t>
+      </w:r>
+    </w:p>
+    <w:p>
+      <w:r>
+        <w:rPr>
+          <w:rFonts w:hint="cs"/>
+          <w:rtl/>
+        </w:rPr>
+        <w:t>מתודת עזר</w:t>
+      </w:r>
+      <w:r>
+        <w:rPr>
+          <w:rFonts w:hint="cs"/>
+          <w:rtl/>
+        </w:rPr>
+        <w:t xml:space="preserve"> רקורסיבית</w:t>
+      </w:r>
+      <w:r>
+        <w:rPr>
+          <w:rFonts w:hint="cs"/>
+          <w:rtl/>
+        </w:rPr>
+        <w:t xml:space="preserve"> שמחפשת את האיבר למחיקה וממיינת את האיברים למקרים שונים </w:t>
+      </w:r>
+      <w:r>
+        <w:rPr>
+          <w:rtl/>
+        </w:rPr>
+        <w:t>–</w:t>
+      </w:r>
+      <w:r>
+        <w:rPr>
+          <w:rFonts w:hint="cs"/>
+          <w:rtl/>
+        </w:rPr>
+        <w:t xml:space="preserve"> במקרה שהאיבר למחיקה הוא עלה, צומת עם עלה אחד או צומת עם שניים. בכל אחד מהמקרים היא נעזרת במתודות עזר מתאימות למחיקת כל אחד מהסוגים, למציאת איבר להחליף עמו מקום (במקרה הצורך) ועל מנת לאזן את העץ.</w:t>
+      </w:r>
+    </w:p>
+    <w:p>
+      <w:pPr>
+        <w:rPr>
+          <w:rFonts w:eastAsiaTheme="minorEastAsia" w:cs="David"/>
+          <w:sz w:val="24"/>
+          <w:szCs w:val="24"/>
+          <w:rtl/>
+        </w:rPr>
+      </w:pPr>
+      <w:r>
+        <w:rPr>
+          <w:rFonts w:eastAsiaTheme="minorEastAsia" w:cs="David" w:hint="cs"/>
+          <w:sz w:val="24"/>
+          <w:szCs w:val="24"/>
+          <w:rtl/>
+        </w:rPr>
+        <w:t xml:space="preserve">זמן ריצה: </w:t>
+      </w:r>
+      <m:oMath>
+        <m:r>
+          <w:rPr>
+            <w:rFonts w:ascii="Cambria Math" w:eastAsiaTheme="minorEastAsia" w:hAnsi="Cambria Math" w:cs="David"/>
+            <w:sz w:val="24"/>
+            <w:szCs w:val="24"/>
+          </w:rPr>
+          <m:t>O(</m:t>
+        </m:r>
+        <m:func>
+          <m:funcPr>
+            <m:ctrlPr>
+              <w:rPr>
+                <w:rFonts w:ascii="Cambria Math" w:eastAsiaTheme="minorEastAsia" w:hAnsi="Cambria Math" w:cs="David"/>
+                <w:i/>
+                <w:sz w:val="24"/>
+                <w:szCs w:val="24"/>
+              </w:rPr>
+            </m:ctrlPr>
+          </m:funcPr>
+          <m:fName>
+            <m:r>
+              <m:rPr>
+                <m:sty m:val="p"/>
+              </m:rPr>
+              <w:rPr>
+                <w:rFonts w:ascii="Cambria Math" w:eastAsiaTheme="minorEastAsia" w:hAnsi="Cambria Math" w:cs="David"/>
+                <w:sz w:val="24"/>
+                <w:szCs w:val="24"/>
+              </w:rPr>
+              <m:t>log</m:t>
+            </m:r>
+          </m:fName>
+          <m:e>
+            <m:r>
+              <w:rPr>
+                <w:rFonts w:ascii="Cambria Math" w:eastAsiaTheme="minorEastAsia" w:hAnsi="Cambria Math" w:cs="David"/>
+                <w:sz w:val="24"/>
+                <w:szCs w:val="24"/>
+              </w:rPr>
+              <m:t>n</m:t>
+            </m:r>
+          </m:e>
+        </m:func>
+        <m:r>
+          <w:rPr>
+            <w:rFonts w:ascii="Cambria Math" w:eastAsiaTheme="minorEastAsia" w:hAnsi="Cambria Math" w:cs="David"/>
+            <w:sz w:val="24"/>
+            <w:szCs w:val="24"/>
+          </w:rPr>
+          <m:t>)</m:t>
+        </m:r>
+      </m:oMath>
+      <w:r>
+        <w:rPr>
+          <w:rFonts w:eastAsiaTheme="minorEastAsia" w:cs="David" w:hint="cs"/>
+          <w:sz w:val="24"/>
+          <w:szCs w:val="24"/>
+          <w:rtl/>
+        </w:rPr>
+        <w:t>.</w:t>
+      </w:r>
+      <w:bookmarkStart w:id="0" w:name="_GoBack"/>
+      <w:bookmarkEnd w:id="0"/>
     </w:p>
     <w:p>
       <w:pPr>
@@ -3665,7 +4301,6 @@
     <w:p>
       <w:pPr>
         <w:rPr>
-          <w:rFonts w:hint="cs"/>
           <w:rtl/>
         </w:rPr>
       </w:pPr>
@@ -4279,50 +4914,42 @@
     <w:p>
       <w:pPr>
         <w:rPr>
+          <w:rtl/>
+        </w:rPr>
+      </w:pPr>
+      <w:r>
+        <w:rPr>
           <w:rFonts w:hint="cs"/>
           <w:rtl/>
         </w:rPr>
-      </w:pPr>
+        <w:t xml:space="preserve">מחזיר את הערך של משתנה המחלקה </w:t>
+      </w:r>
+      <w:r>
+        <w:t>min</w:t>
+      </w:r>
       <w:r>
         <w:rPr>
           <w:rFonts w:hint="cs"/>
           <w:rtl/>
         </w:rPr>
-        <w:t xml:space="preserve">מחזיר את הערך של משתנה המחלקה </w:t>
-      </w:r>
-      <w:r>
-        <w:t>min</w:t>
+        <w:t xml:space="preserve">. במידה והוא ריק יחזיר </w:t>
+      </w:r>
+      <w:r>
+        <w:t>NULL</w:t>
       </w:r>
       <w:r>
         <w:rPr>
           <w:rFonts w:hint="cs"/>
           <w:rtl/>
         </w:rPr>
-        <w:t xml:space="preserve">. במידה והוא ריק יחזיר </w:t>
-      </w:r>
-      <w:r>
-        <w:t>NULL</w:t>
+        <w:t>.</w:t>
       </w:r>
       <w:r>
         <w:rPr>
           <w:rFonts w:hint="cs"/>
           <w:rtl/>
         </w:rPr>
-        <w:t>.</w:t>
-      </w:r>
-      <w:r>
-        <w:rPr>
-          <w:rFonts w:hint="cs"/>
-          <w:rtl/>
-        </w:rPr>
-        <w:t xml:space="preserve"> </w:t>
-      </w:r>
-      <w:r>
-        <w:rPr>
-          <w:rFonts w:hint="cs"/>
-          <w:rtl/>
-        </w:rPr>
-        <w:t xml:space="preserve">זמן ריצה </w:t>
+        <w:t xml:space="preserve"> זמן ריצה </w:t>
       </w:r>
       <m:oMath>
         <m:r>
@@ -4398,7 +5025,6 @@
     <w:p>
       <w:pPr>
         <w:rPr>
-          <w:rFonts w:hint="cs"/>
           <w:i/>
           <w:rtl/>
         </w:rPr>
@@ -4508,7 +5134,6 @@
     <w:p>
       <w:pPr>
         <w:rPr>
-          <w:rFonts w:hint="cs"/>
           <w:rtl/>
         </w:rPr>
       </w:pPr>
@@ -4653,6 +5278,7 @@
           <w:iCs/>
           <w:color w:val="44546A" w:themeColor="text2"/>
         </w:rPr>
+        <w:lastRenderedPageBreak/>
         <w:t>infoToArray</w:t>
       </w:r>
       <w:proofErr w:type="spellEnd"/>
@@ -4673,7 +5299,6 @@
     <w:p>
       <w:pPr>
         <w:rPr>
-          <w:rFonts w:hint="cs"/>
           <w:rtl/>
         </w:rPr>
       </w:pPr>
@@ -4808,32 +5433,29 @@
     <w:p>
       <w:pPr>
         <w:rPr>
+          <w:rtl/>
+        </w:rPr>
+      </w:pPr>
+      <w:r>
+        <w:rPr>
           <w:rFonts w:hint="cs"/>
           <w:rtl/>
         </w:rPr>
-      </w:pPr>
+        <w:t xml:space="preserve">מחזירה את משתנה המחלקה </w:t>
+      </w:r>
+      <w:r>
+        <w:t>size</w:t>
+      </w:r>
       <w:r>
         <w:rPr>
           <w:rFonts w:hint="cs"/>
           <w:rtl/>
         </w:rPr>
-        <w:t xml:space="preserve">מחזירה את משתנה המחלקה </w:t>
-      </w:r>
-      <w:r>
-        <w:t>size</w:t>
-      </w:r>
-      <w:r>
-        <w:rPr>
-          <w:rFonts w:hint="cs"/>
-          <w:rtl/>
-        </w:rPr>
         <w:t xml:space="preserve">. </w:t>
       </w:r>
       <w:r>
         <w:t>O(1)</w:t>
       </w:r>
-      <w:bookmarkStart w:id="0" w:name="_GoBack"/>
-      <w:bookmarkEnd w:id="0"/>
     </w:p>
     <w:sectPr>
       <w:pgSz w:w="11906" w:h="16838"/>

</xml_diff>